<commit_message>
vendor: update docs form to submit questions & answer form
</commit_message>
<xml_diff>
--- a/Member's_completed_form_form.docx
+++ b/Member's_completed_form_form.docx
@@ -3,12 +3,6 @@
 <w:document xmlns:wpc="http://schemas.microsoft.com/office/word/2010/wordprocessingCanvas" xmlns:cx="http://schemas.microsoft.com/office/drawing/2014/chartex" xmlns:cx1="http://schemas.microsoft.com/office/drawing/2015/9/8/chartex" xmlns:cx2="http://schemas.microsoft.com/office/drawing/2015/10/21/chartex" xmlns:cx3="http://schemas.microsoft.com/office/drawing/2016/5/9/chartex" xmlns:cx4="http://schemas.microsoft.com/office/drawing/2016/5/10/chartex" xmlns:cx5="http://schemas.microsoft.com/office/drawing/2016/5/11/chartex" xmlns:cx6="http://schemas.microsoft.com/office/drawing/2016/5/12/chartex" xmlns:cx7="http://schemas.microsoft.com/office/drawing/2016/5/13/chartex" xmlns:cx8="http://schemas.microsoft.com/office/drawing/2016/5/14/chartex" xmlns:mc="http://schemas.openxmlformats.org/markup-compatibility/2006" xmlns:aink="http://schemas.microsoft.com/office/drawing/2016/ink" xmlns:am3d="http://schemas.microsoft.com/office/drawing/2017/model3d" xmlns:o="urn:schemas-microsoft-com:office:office" xmlns:oel="http://schemas.microsoft.com/office/2019/extlst" xmlns:r="http://schemas.openxmlformats.org/officeDocument/2006/relationships" xmlns:m="http://schemas.openxmlformats.org/officeDocument/2006/math" xmlns:v="urn:schemas-microsoft-com:vml" xmlns:wp14="http://schemas.microsoft.com/office/word/2010/wordprocessingDrawing" xmlns:wp="http://schemas.openxmlformats.org/drawingml/2006/wordprocessingDrawing" xmlns:w10="urn:schemas-microsoft-com:office:word" xmlns:w="http://schemas.openxmlformats.org/wordprocessingml/2006/main" xmlns:w14="http://schemas.microsoft.com/office/word/2010/wordml" xmlns:w15="http://schemas.microsoft.com/office/word/2012/wordml" xmlns:w16cex="http://schemas.microsoft.com/office/word/2018/wordml/cex" xmlns:w16cid="http://schemas.microsoft.com/office/word/2016/wordml/cid" xmlns:w16="http://schemas.microsoft.com/office/word/2018/wordml" xmlns:w16du="http://schemas.microsoft.com/office/word/2023/wordml/word16du" xmlns:w16sdtdh="http://schemas.microsoft.com/office/word/2020/wordml/sdtdatahash" xmlns:w16se="http://schemas.microsoft.com/office/word/2015/wordml/symex" xmlns:wpg="http://schemas.microsoft.com/office/word/2010/wordprocessingGroup" xmlns:wpi="http://schemas.microsoft.com/office/word/2010/wordprocessingInk" xmlns:wne="http://schemas.microsoft.com/office/word/2006/wordml" xmlns:wps="http://schemas.microsoft.com/office/word/2010/wordprocessingShape" mc:Ignorable="w14 w15 w16se w16cid w16 w16cex w16sdtdh w16du wp14">
   <w:body>
     <w:p>
-      <w:pPr>
-        <w:rPr>
-          <w:b/>
-          <w:bCs/>
-        </w:rPr>
-      </w:pPr>
       <w:r>
         <w:rPr>
           <w:b/>
@@ -18,12 +12,6 @@
       </w:r>
     </w:p>
     <w:p>
-      <w:pPr>
-        <w:rPr>
-          <w:b/>
-          <w:bCs/>
-        </w:rPr>
-      </w:pPr>
       <w:r>
         <w:rPr>
           <w:b/>
@@ -50,10 +38,6 @@
           <w:p>
             <w:pPr>
               <w:spacing w:before="120" w:after="120"/>
-              <w:rPr>
-                <w:b/>
-                <w:bCs/>
-              </w:rPr>
             </w:pPr>
             <w:r>
               <w:rPr>
@@ -76,18 +60,13 @@
               </w:rPr>
               <w:t>:</w:t>
             </w:r>
-          </w:p>
-        </w:tc>
-      </w:tr>
-      <w:tr>
-        <w:tc>
-          <w:tcPr>
-            <w:tcW w:w="9350" w:type="dxa"/>
-          </w:tcPr>
-          <w:p>
-            <w:pPr>
-              <w:spacing w:before="120" w:after="120" w:line="360" w:lineRule="auto"/>
-            </w:pPr>
+            <w:r>
+              <w:rPr>
+                <w:b/>
+                <w:bCs/>
+              </w:rPr>
+              <w:t xml:space="preserve"> </w:t>
+            </w:r>
           </w:p>
         </w:tc>
       </w:tr>
@@ -173,6 +152,103 @@
     </w:sectPr>
   </w:body>
 </w:document>
+</file>
+
+<file path=word/numbering.xml><?xml version="1.0" encoding="utf-8"?>
+<w:numbering xmlns:wpc="http://schemas.microsoft.com/office/word/2010/wordprocessingCanvas" xmlns:cx="http://schemas.microsoft.com/office/drawing/2014/chartex" xmlns:cx1="http://schemas.microsoft.com/office/drawing/2015/9/8/chartex" xmlns:cx2="http://schemas.microsoft.com/office/drawing/2015/10/21/chartex" xmlns:cx3="http://schemas.microsoft.com/office/drawing/2016/5/9/chartex" xmlns:cx4="http://schemas.microsoft.com/office/drawing/2016/5/10/chartex" xmlns:cx5="http://schemas.microsoft.com/office/drawing/2016/5/11/chartex" xmlns:cx6="http://schemas.microsoft.com/office/drawing/2016/5/12/chartex" xmlns:cx7="http://schemas.microsoft.com/office/drawing/2016/5/13/chartex" xmlns:cx8="http://schemas.microsoft.com/office/drawing/2016/5/14/chartex" xmlns:mc="http://schemas.openxmlformats.org/markup-compatibility/2006" xmlns:aink="http://schemas.microsoft.com/office/drawing/2016/ink" xmlns:am3d="http://schemas.microsoft.com/office/drawing/2017/model3d" xmlns:o="urn:schemas-microsoft-com:office:office" xmlns:oel="http://schemas.microsoft.com/office/2019/extlst" xmlns:r="http://schemas.openxmlformats.org/officeDocument/2006/relationships" xmlns:m="http://schemas.openxmlformats.org/officeDocument/2006/math" xmlns:v="urn:schemas-microsoft-com:vml" xmlns:wp14="http://schemas.microsoft.com/office/word/2010/wordprocessingDrawing" xmlns:wp="http://schemas.openxmlformats.org/drawingml/2006/wordprocessingDrawing" xmlns:w10="urn:schemas-microsoft-com:office:word" xmlns:w="http://schemas.openxmlformats.org/wordprocessingml/2006/main" xmlns:w14="http://schemas.microsoft.com/office/word/2010/wordml" xmlns:w15="http://schemas.microsoft.com/office/word/2012/wordml" xmlns:w16cex="http://schemas.microsoft.com/office/word/2018/wordml/cex" xmlns:w16cid="http://schemas.microsoft.com/office/word/2016/wordml/cid" xmlns:w16="http://schemas.microsoft.com/office/word/2018/wordml" xmlns:w16du="http://schemas.microsoft.com/office/word/2023/wordml/word16du" xmlns:w16sdtdh="http://schemas.microsoft.com/office/word/2020/wordml/sdtdatahash" xmlns:w16se="http://schemas.microsoft.com/office/word/2015/wordml/symex" xmlns:wpg="http://schemas.microsoft.com/office/word/2010/wordprocessingGroup" xmlns:wpi="http://schemas.microsoft.com/office/word/2010/wordprocessingInk" xmlns:wne="http://schemas.microsoft.com/office/word/2006/wordml" xmlns:wps="http://schemas.microsoft.com/office/word/2010/wordprocessingShape" mc:Ignorable="w14 w15 w16se w16cid w16 w16cex w16sdtdh w16du wp14">
+  <w:abstractNum w:abstractNumId="0" w15:restartNumberingAfterBreak="0">
+    <w:nsid w:val="01E717F6"/>
+    <w:multiLevelType w:val="hybridMultilevel"/>
+    <w:tmpl w:val="F8544DF8"/>
+    <w:lvl w:ilvl="0" w:tplc="0409000F">
+      <w:start w:val="1"/>
+      <w:numFmt w:val="decimal"/>
+      <w:lvlText w:val="%1."/>
+      <w:lvlJc w:val="left"/>
+      <w:pPr>
+        <w:ind w:left="720" w:hanging="360"/>
+      </w:pPr>
+      <w:rPr>
+        <w:rFonts w:hint="default"/>
+      </w:rPr>
+    </w:lvl>
+    <w:lvl w:ilvl="1" w:tplc="04090019" w:tentative="1">
+      <w:start w:val="1"/>
+      <w:numFmt w:val="lowerLetter"/>
+      <w:lvlText w:val="%2."/>
+      <w:lvlJc w:val="left"/>
+      <w:pPr>
+        <w:ind w:left="1440" w:hanging="360"/>
+      </w:pPr>
+    </w:lvl>
+    <w:lvl w:ilvl="2" w:tplc="0409001B" w:tentative="1">
+      <w:start w:val="1"/>
+      <w:numFmt w:val="lowerRoman"/>
+      <w:lvlText w:val="%3."/>
+      <w:lvlJc w:val="right"/>
+      <w:pPr>
+        <w:ind w:left="2160" w:hanging="180"/>
+      </w:pPr>
+    </w:lvl>
+    <w:lvl w:ilvl="3" w:tplc="0409000F" w:tentative="1">
+      <w:start w:val="1"/>
+      <w:numFmt w:val="decimal"/>
+      <w:lvlText w:val="%4."/>
+      <w:lvlJc w:val="left"/>
+      <w:pPr>
+        <w:ind w:left="2880" w:hanging="360"/>
+      </w:pPr>
+    </w:lvl>
+    <w:lvl w:ilvl="4" w:tplc="04090019" w:tentative="1">
+      <w:start w:val="1"/>
+      <w:numFmt w:val="lowerLetter"/>
+      <w:lvlText w:val="%5."/>
+      <w:lvlJc w:val="left"/>
+      <w:pPr>
+        <w:ind w:left="3600" w:hanging="360"/>
+      </w:pPr>
+    </w:lvl>
+    <w:lvl w:ilvl="5" w:tplc="0409001B" w:tentative="1">
+      <w:start w:val="1"/>
+      <w:numFmt w:val="lowerRoman"/>
+      <w:lvlText w:val="%6."/>
+      <w:lvlJc w:val="right"/>
+      <w:pPr>
+        <w:ind w:left="4320" w:hanging="180"/>
+      </w:pPr>
+    </w:lvl>
+    <w:lvl w:ilvl="6" w:tplc="0409000F" w:tentative="1">
+      <w:start w:val="1"/>
+      <w:numFmt w:val="decimal"/>
+      <w:lvlText w:val="%7."/>
+      <w:lvlJc w:val="left"/>
+      <w:pPr>
+        <w:ind w:left="5040" w:hanging="360"/>
+      </w:pPr>
+    </w:lvl>
+    <w:lvl w:ilvl="7" w:tplc="04090019" w:tentative="1">
+      <w:start w:val="1"/>
+      <w:numFmt w:val="lowerLetter"/>
+      <w:lvlText w:val="%8."/>
+      <w:lvlJc w:val="left"/>
+      <w:pPr>
+        <w:ind w:left="5760" w:hanging="360"/>
+      </w:pPr>
+    </w:lvl>
+    <w:lvl w:ilvl="8" w:tplc="0409001B" w:tentative="1">
+      <w:start w:val="1"/>
+      <w:numFmt w:val="lowerRoman"/>
+      <w:lvlText w:val="%9."/>
+      <w:lvlJc w:val="right"/>
+      <w:pPr>
+        <w:ind w:left="6480" w:hanging="180"/>
+      </w:pPr>
+    </w:lvl>
+  </w:abstractNum>
+  <w:num w:numId="1" w16cid:durableId="906573940">
+    <w:abstractNumId w:val="0"/>
+  </w:num>
+</w:numbering>
 </file>
 
 <file path=word/styles.xml><?xml version="1.0" encoding="utf-8"?>
@@ -374,7 +450,7 @@
     <w:lsdException w:name="Medium Shading 2 Accent 1" w:uiPriority="64"/>
     <w:lsdException w:name="Medium List 1 Accent 1" w:uiPriority="65"/>
     <w:lsdException w:name="Revision" w:semiHidden="1"/>
-    <w:lsdException w:name="List Paragraph" w:uiPriority="34" w:qFormat="1"/>
+    <w:lsdException w:name="List Paragraph" w:uiPriority="72" w:qFormat="1"/>
     <w:lsdException w:name="Quote" w:uiPriority="29" w:qFormat="1"/>
     <w:lsdException w:name="Intense Quote" w:uiPriority="30" w:qFormat="1"/>
     <w:lsdException w:name="Medium List 2 Accent 1" w:uiPriority="66"/>
@@ -575,6 +651,7 @@
   <w:style w:type="paragraph" w:default="1" w:styleId="Normal">
     <w:name w:val="Normal"/>
     <w:qFormat/>
+    <w:rsid w:val="00E2410F"/>
   </w:style>
   <w:style w:type="paragraph" w:styleId="Heading1">
     <w:name w:val="heading 1"/>
@@ -1023,7 +1100,7 @@
   <w:style w:type="paragraph" w:styleId="ListParagraph">
     <w:name w:val="List Paragraph"/>
     <w:basedOn w:val="Normal"/>
-    <w:uiPriority w:val="34"/>
+    <w:uiPriority w:val="72"/>
     <w:qFormat/>
     <w:rsid w:val="00881108"/>
     <w:pPr>

</xml_diff>

<commit_message>
feat: add docs & query code (Q40-52)
</commit_message>
<xml_diff>
--- a/Member's_completed_form_form.docx
+++ b/Member's_completed_form_form.docx
@@ -5904,9 +5904,2984 @@
     </w:p>
     <w:p>
       <w:pPr>
+        <w:rPr>
+          <w:b/>
+          <w:bCs/>
+        </w:rPr>
+      </w:pPr>
+      <w:r>
+        <w:rPr>
+          <w:b/>
+          <w:bCs/>
+        </w:rPr>
+        <w:t>Họ và tên: Nguyễn Quang Nhật</w:t>
+      </w:r>
+    </w:p>
+    <w:p>
+      <w:pPr>
+        <w:rPr>
+          <w:b/>
+          <w:bCs/>
+        </w:rPr>
+      </w:pPr>
+      <w:r>
+        <w:rPr>
+          <w:b/>
+          <w:bCs/>
+        </w:rPr>
+        <w:t>MSSV: DE180423</w:t>
+      </w:r>
+    </w:p>
+    <w:tbl>
+      <w:tblPr>
+        <w:tblStyle w:val="TableGrid"/>
+        <w:tblW w:w="0" w:type="auto"/>
+        <w:tblLook w:val="04A0" w:firstRow="1" w:lastRow="0" w:firstColumn="1" w:lastColumn="0" w:noHBand="0" w:noVBand="1"/>
+      </w:tblPr>
+      <w:tblGrid>
+        <w:gridCol w:w="9350"/>
+      </w:tblGrid>
+      <w:tr>
+        <w:tc>
+          <w:tcPr>
+            <w:tcW w:w="9350" w:type="dxa"/>
+            <w:shd w:val="clear" w:color="auto" w:fill="F1A983" w:themeFill="accent2" w:themeFillTint="99"/>
+          </w:tcPr>
+          <w:p>
+            <w:pPr>
+              <w:spacing w:after="120"/>
+              <w:jc w:val="center"/>
+              <w:rPr>
+                <w:i/>
+              </w:rPr>
+            </w:pPr>
+            <w:r>
+              <w:rPr>
+                <w:b/>
+                <w:bCs/>
+              </w:rPr>
+              <w:t xml:space="preserve">Câu hỏi </w:t>
+            </w:r>
+            <w:r>
+              <w:rPr>
+                <w:b/>
+                <w:bCs/>
+              </w:rPr>
+              <w:t>40</w:t>
+            </w:r>
+            <w:r>
+              <w:rPr>
+                <w:b/>
+                <w:bCs/>
+              </w:rPr>
+              <w:t>:</w:t>
+            </w:r>
+            <w:r>
+              <w:rPr>
+                <w:b/>
+                <w:bCs/>
+              </w:rPr>
+              <w:t xml:space="preserve"> </w:t>
+            </w:r>
+            <w:r>
+              <w:rPr>
+                <w:b/>
+                <w:bCs/>
+              </w:rPr>
+              <w:t>Cho biết nhân viên nào không có người phụ thuộc. Thông tin yêu cầu: mã số nhân viên, họ tên nhân viên, tên phòng ban của nhân viên</w:t>
+            </w:r>
+          </w:p>
+        </w:tc>
+      </w:tr>
+      <w:tr>
+        <w:tc>
+          <w:tcPr>
+            <w:tcW w:w="9350" w:type="dxa"/>
+            <w:shd w:val="clear" w:color="auto" w:fill="0F9ED5" w:themeFill="accent4"/>
+          </w:tcPr>
+          <w:p>
+            <w:pPr>
+              <w:spacing w:before="120" w:after="120"/>
+              <w:jc w:val="center"/>
+              <w:rPr>
+                <w:b/>
+                <w:bCs/>
+              </w:rPr>
+            </w:pPr>
+            <w:r>
+              <w:rPr>
+                <w:b/>
+                <w:bCs/>
+              </w:rPr>
+              <w:t>Source code:</w:t>
+            </w:r>
+          </w:p>
+        </w:tc>
+      </w:tr>
+      <w:tr>
+        <w:tc>
+          <w:tcPr>
+            <w:tcW w:w="9350" w:type="dxa"/>
+          </w:tcPr>
+          <w:p>
+            <w:pPr>
+              <w:spacing w:before="120" w:after="120" w:line="360" w:lineRule="auto"/>
+              <w:jc w:val="center"/>
+            </w:pPr>
+            <w:r>
+              <w:rPr>
+                <w:noProof/>
+              </w:rPr>
+              <w:drawing>
+                <wp:inline distT="0" distB="0" distL="0" distR="0" wp14:anchorId="181EF464" wp14:editId="76925466">
+                  <wp:extent cx="5943600" cy="661035"/>
+                  <wp:effectExtent l="0" t="0" r="0" b="5715"/>
+                  <wp:docPr id="1987738424" name="Picture 1"/>
+                  <wp:cNvGraphicFramePr>
+                    <a:graphicFrameLocks xmlns:a="http://schemas.openxmlformats.org/drawingml/2006/main" noChangeAspect="1"/>
+                  </wp:cNvGraphicFramePr>
+                  <a:graphic xmlns:a="http://schemas.openxmlformats.org/drawingml/2006/main">
+                    <a:graphicData uri="http://schemas.openxmlformats.org/drawingml/2006/picture">
+                      <pic:pic xmlns:pic="http://schemas.openxmlformats.org/drawingml/2006/picture">
+                        <pic:nvPicPr>
+                          <pic:cNvPr id="1987738424" name=""/>
+                          <pic:cNvPicPr/>
+                        </pic:nvPicPr>
+                        <pic:blipFill>
+                          <a:blip r:embed="rId57"/>
+                          <a:stretch>
+                            <a:fillRect/>
+                          </a:stretch>
+                        </pic:blipFill>
+                        <pic:spPr>
+                          <a:xfrm>
+                            <a:off x="0" y="0"/>
+                            <a:ext cx="5943600" cy="661035"/>
+                          </a:xfrm>
+                          <a:prstGeom prst="rect">
+                            <a:avLst/>
+                          </a:prstGeom>
+                        </pic:spPr>
+                      </pic:pic>
+                    </a:graphicData>
+                  </a:graphic>
+                </wp:inline>
+              </w:drawing>
+            </w:r>
+          </w:p>
+        </w:tc>
+      </w:tr>
+      <w:tr>
+        <w:tc>
+          <w:tcPr>
+            <w:tcW w:w="9350" w:type="dxa"/>
+            <w:shd w:val="clear" w:color="auto" w:fill="4EA72E" w:themeFill="accent6"/>
+          </w:tcPr>
+          <w:p>
+            <w:pPr>
+              <w:spacing w:before="120" w:after="120"/>
+              <w:jc w:val="center"/>
+              <w:rPr>
+                <w:b/>
+                <w:bCs/>
+              </w:rPr>
+            </w:pPr>
+            <w:r>
+              <w:rPr>
+                <w:b/>
+                <w:bCs/>
+              </w:rPr>
+              <w:t>Kết quả:</w:t>
+            </w:r>
+          </w:p>
+        </w:tc>
+      </w:tr>
+      <w:tr>
+        <w:tc>
+          <w:tcPr>
+            <w:tcW w:w="9350" w:type="dxa"/>
+          </w:tcPr>
+          <w:p>
+            <w:pPr>
+              <w:spacing w:before="120" w:after="120" w:line="360" w:lineRule="auto"/>
+              <w:jc w:val="center"/>
+            </w:pPr>
+            <w:r>
+              <w:rPr>
+                <w:noProof/>
+              </w:rPr>
+              <w:drawing>
+                <wp:inline distT="0" distB="0" distL="0" distR="0" wp14:anchorId="66BCD679" wp14:editId="36DC617D">
+                  <wp:extent cx="4744112" cy="1829055"/>
+                  <wp:effectExtent l="0" t="0" r="0" b="0"/>
+                  <wp:docPr id="201423370" name="Picture 1" descr="A screenshot of a computer&#10;&#10;Description automatically generated"/>
+                  <wp:cNvGraphicFramePr>
+                    <a:graphicFrameLocks xmlns:a="http://schemas.openxmlformats.org/drawingml/2006/main" noChangeAspect="1"/>
+                  </wp:cNvGraphicFramePr>
+                  <a:graphic xmlns:a="http://schemas.openxmlformats.org/drawingml/2006/main">
+                    <a:graphicData uri="http://schemas.openxmlformats.org/drawingml/2006/picture">
+                      <pic:pic xmlns:pic="http://schemas.openxmlformats.org/drawingml/2006/picture">
+                        <pic:nvPicPr>
+                          <pic:cNvPr id="201423370" name="Picture 1" descr="A screenshot of a computer&#10;&#10;Description automatically generated"/>
+                          <pic:cNvPicPr/>
+                        </pic:nvPicPr>
+                        <pic:blipFill>
+                          <a:blip r:embed="rId58"/>
+                          <a:stretch>
+                            <a:fillRect/>
+                          </a:stretch>
+                        </pic:blipFill>
+                        <pic:spPr>
+                          <a:xfrm>
+                            <a:off x="0" y="0"/>
+                            <a:ext cx="4744112" cy="1829055"/>
+                          </a:xfrm>
+                          <a:prstGeom prst="rect">
+                            <a:avLst/>
+                          </a:prstGeom>
+                        </pic:spPr>
+                      </pic:pic>
+                    </a:graphicData>
+                  </a:graphic>
+                </wp:inline>
+              </w:drawing>
+            </w:r>
+          </w:p>
+        </w:tc>
+      </w:tr>
+    </w:tbl>
+    <w:p/>
+    <w:tbl>
+      <w:tblPr>
+        <w:tblStyle w:val="TableGrid"/>
+        <w:tblW w:w="0" w:type="auto"/>
+        <w:tblLook w:val="04A0" w:firstRow="1" w:lastRow="0" w:firstColumn="1" w:lastColumn="0" w:noHBand="0" w:noVBand="1"/>
+      </w:tblPr>
+      <w:tblGrid>
+        <w:gridCol w:w="9350"/>
+      </w:tblGrid>
+      <w:tr>
+        <w:tc>
+          <w:tcPr>
+            <w:tcW w:w="9350" w:type="dxa"/>
+            <w:shd w:val="clear" w:color="auto" w:fill="F1A983" w:themeFill="accent2" w:themeFillTint="99"/>
+          </w:tcPr>
+          <w:p>
+            <w:pPr>
+              <w:spacing w:after="120"/>
+              <w:jc w:val="center"/>
+              <w:rPr>
+                <w:i/>
+              </w:rPr>
+            </w:pPr>
+            <w:r>
+              <w:rPr>
+                <w:b/>
+                <w:bCs/>
+              </w:rPr>
+              <w:t>Câu hỏi</w:t>
+            </w:r>
+            <w:r>
+              <w:rPr>
+                <w:b/>
+                <w:bCs/>
+              </w:rPr>
+              <w:t xml:space="preserve"> 41:</w:t>
+            </w:r>
+            <w:r>
+              <w:rPr>
+                <w:b/>
+                <w:bCs/>
+              </w:rPr>
+              <w:t xml:space="preserve"> </w:t>
+            </w:r>
+            <w:r>
+              <w:rPr>
+                <w:b/>
+                <w:bCs/>
+              </w:rPr>
+              <w:t>Cho biết phòng ban nào không có người phụ thuộc. Thông tin yêu cầu: mã số phòng ban, tên phòng ban</w:t>
+            </w:r>
+          </w:p>
+        </w:tc>
+      </w:tr>
+      <w:tr>
+        <w:tc>
+          <w:tcPr>
+            <w:tcW w:w="9350" w:type="dxa"/>
+            <w:shd w:val="clear" w:color="auto" w:fill="0F9ED5" w:themeFill="accent4"/>
+          </w:tcPr>
+          <w:p>
+            <w:pPr>
+              <w:spacing w:before="120" w:after="120"/>
+              <w:jc w:val="center"/>
+              <w:rPr>
+                <w:b/>
+                <w:bCs/>
+              </w:rPr>
+            </w:pPr>
+            <w:r>
+              <w:rPr>
+                <w:b/>
+                <w:bCs/>
+              </w:rPr>
+              <w:t>Source code:</w:t>
+            </w:r>
+          </w:p>
+        </w:tc>
+      </w:tr>
+      <w:tr>
+        <w:tc>
+          <w:tcPr>
+            <w:tcW w:w="9350" w:type="dxa"/>
+          </w:tcPr>
+          <w:p>
+            <w:pPr>
+              <w:spacing w:before="120" w:after="120" w:line="360" w:lineRule="auto"/>
+              <w:jc w:val="center"/>
+            </w:pPr>
+            <w:r>
+              <w:rPr>
+                <w:noProof/>
+              </w:rPr>
+              <w:lastRenderedPageBreak/>
+              <w:drawing>
+                <wp:inline distT="0" distB="0" distL="0" distR="0" wp14:anchorId="4DB40FFD" wp14:editId="3F94CA15">
+                  <wp:extent cx="5943600" cy="987425"/>
+                  <wp:effectExtent l="0" t="0" r="0" b="3175"/>
+                  <wp:docPr id="635502432" name="Picture 1" descr="A black and red text&#10;&#10;Description automatically generated"/>
+                  <wp:cNvGraphicFramePr>
+                    <a:graphicFrameLocks xmlns:a="http://schemas.openxmlformats.org/drawingml/2006/main" noChangeAspect="1"/>
+                  </wp:cNvGraphicFramePr>
+                  <a:graphic xmlns:a="http://schemas.openxmlformats.org/drawingml/2006/main">
+                    <a:graphicData uri="http://schemas.openxmlformats.org/drawingml/2006/picture">
+                      <pic:pic xmlns:pic="http://schemas.openxmlformats.org/drawingml/2006/picture">
+                        <pic:nvPicPr>
+                          <pic:cNvPr id="635502432" name="Picture 1" descr="A black and red text&#10;&#10;Description automatically generated"/>
+                          <pic:cNvPicPr/>
+                        </pic:nvPicPr>
+                        <pic:blipFill>
+                          <a:blip r:embed="rId59"/>
+                          <a:stretch>
+                            <a:fillRect/>
+                          </a:stretch>
+                        </pic:blipFill>
+                        <pic:spPr>
+                          <a:xfrm>
+                            <a:off x="0" y="0"/>
+                            <a:ext cx="5943600" cy="987425"/>
+                          </a:xfrm>
+                          <a:prstGeom prst="rect">
+                            <a:avLst/>
+                          </a:prstGeom>
+                        </pic:spPr>
+                      </pic:pic>
+                    </a:graphicData>
+                  </a:graphic>
+                </wp:inline>
+              </w:drawing>
+            </w:r>
+          </w:p>
+        </w:tc>
+      </w:tr>
+      <w:tr>
+        <w:tc>
+          <w:tcPr>
+            <w:tcW w:w="9350" w:type="dxa"/>
+            <w:shd w:val="clear" w:color="auto" w:fill="4EA72E" w:themeFill="accent6"/>
+          </w:tcPr>
+          <w:p>
+            <w:pPr>
+              <w:spacing w:before="120" w:after="120"/>
+              <w:jc w:val="center"/>
+              <w:rPr>
+                <w:b/>
+                <w:bCs/>
+              </w:rPr>
+            </w:pPr>
+            <w:r>
+              <w:rPr>
+                <w:b/>
+                <w:bCs/>
+              </w:rPr>
+              <w:t>Kết quả:</w:t>
+            </w:r>
+          </w:p>
+        </w:tc>
+      </w:tr>
+      <w:tr>
+        <w:tc>
+          <w:tcPr>
+            <w:tcW w:w="9350" w:type="dxa"/>
+          </w:tcPr>
+          <w:p>
+            <w:pPr>
+              <w:spacing w:before="120" w:after="120" w:line="360" w:lineRule="auto"/>
+              <w:jc w:val="center"/>
+            </w:pPr>
+            <w:r>
+              <w:rPr>
+                <w:noProof/>
+              </w:rPr>
+              <w:drawing>
+                <wp:inline distT="0" distB="0" distL="0" distR="0" wp14:anchorId="26334A1E" wp14:editId="4A196105">
+                  <wp:extent cx="3496163" cy="866896"/>
+                  <wp:effectExtent l="0" t="0" r="9525" b="9525"/>
+                  <wp:docPr id="134753216" name="Picture 1" descr="A screenshot of a computer&#10;&#10;Description automatically generated"/>
+                  <wp:cNvGraphicFramePr>
+                    <a:graphicFrameLocks xmlns:a="http://schemas.openxmlformats.org/drawingml/2006/main" noChangeAspect="1"/>
+                  </wp:cNvGraphicFramePr>
+                  <a:graphic xmlns:a="http://schemas.openxmlformats.org/drawingml/2006/main">
+                    <a:graphicData uri="http://schemas.openxmlformats.org/drawingml/2006/picture">
+                      <pic:pic xmlns:pic="http://schemas.openxmlformats.org/drawingml/2006/picture">
+                        <pic:nvPicPr>
+                          <pic:cNvPr id="134753216" name="Picture 1" descr="A screenshot of a computer&#10;&#10;Description automatically generated"/>
+                          <pic:cNvPicPr/>
+                        </pic:nvPicPr>
+                        <pic:blipFill>
+                          <a:blip r:embed="rId60"/>
+                          <a:stretch>
+                            <a:fillRect/>
+                          </a:stretch>
+                        </pic:blipFill>
+                        <pic:spPr>
+                          <a:xfrm>
+                            <a:off x="0" y="0"/>
+                            <a:ext cx="3496163" cy="866896"/>
+                          </a:xfrm>
+                          <a:prstGeom prst="rect">
+                            <a:avLst/>
+                          </a:prstGeom>
+                        </pic:spPr>
+                      </pic:pic>
+                    </a:graphicData>
+                  </a:graphic>
+                </wp:inline>
+              </w:drawing>
+            </w:r>
+          </w:p>
+        </w:tc>
+      </w:tr>
+    </w:tbl>
+    <w:p>
+      <w:pPr>
         <w:jc w:val="center"/>
       </w:pPr>
     </w:p>
+    <w:p>
+      <w:pPr>
+        <w:jc w:val="center"/>
+      </w:pPr>
+    </w:p>
+    <w:p>
+      <w:pPr>
+        <w:jc w:val="center"/>
+      </w:pPr>
+    </w:p>
+    <w:tbl>
+      <w:tblPr>
+        <w:tblStyle w:val="TableGrid"/>
+        <w:tblW w:w="0" w:type="auto"/>
+        <w:tblLook w:val="04A0" w:firstRow="1" w:lastRow="0" w:firstColumn="1" w:lastColumn="0" w:noHBand="0" w:noVBand="1"/>
+      </w:tblPr>
+      <w:tblGrid>
+        <w:gridCol w:w="9350"/>
+      </w:tblGrid>
+      <w:tr>
+        <w:tc>
+          <w:tcPr>
+            <w:tcW w:w="9350" w:type="dxa"/>
+            <w:shd w:val="clear" w:color="auto" w:fill="F1A983" w:themeFill="accent2" w:themeFillTint="99"/>
+          </w:tcPr>
+          <w:p>
+            <w:pPr>
+              <w:spacing w:after="120"/>
+              <w:jc w:val="center"/>
+              <w:rPr>
+                <w:i/>
+              </w:rPr>
+            </w:pPr>
+            <w:r>
+              <w:rPr>
+                <w:b/>
+                <w:bCs/>
+              </w:rPr>
+              <w:t xml:space="preserve">Câu hỏi </w:t>
+            </w:r>
+            <w:r>
+              <w:rPr>
+                <w:b/>
+                <w:bCs/>
+              </w:rPr>
+              <w:t>42</w:t>
+            </w:r>
+            <w:r>
+              <w:rPr>
+                <w:b/>
+                <w:bCs/>
+              </w:rPr>
+              <w:t xml:space="preserve">: </w:t>
+            </w:r>
+            <w:r>
+              <w:rPr>
+                <w:b/>
+                <w:bCs/>
+              </w:rPr>
+              <w:t>Cho biết những nhân viên nào chưa hề tham gia vào bất kỳ dự án nào. Thông tin yêu cầu: mã số, tên nhân viên, tên phòng ban của nhân viên</w:t>
+            </w:r>
+          </w:p>
+        </w:tc>
+      </w:tr>
+      <w:tr>
+        <w:tc>
+          <w:tcPr>
+            <w:tcW w:w="9350" w:type="dxa"/>
+            <w:shd w:val="clear" w:color="auto" w:fill="0F9ED5" w:themeFill="accent4"/>
+          </w:tcPr>
+          <w:p>
+            <w:pPr>
+              <w:spacing w:before="120" w:after="120"/>
+              <w:jc w:val="center"/>
+              <w:rPr>
+                <w:b/>
+                <w:bCs/>
+              </w:rPr>
+            </w:pPr>
+            <w:r>
+              <w:rPr>
+                <w:b/>
+                <w:bCs/>
+              </w:rPr>
+              <w:t>Source code:</w:t>
+            </w:r>
+          </w:p>
+        </w:tc>
+      </w:tr>
+      <w:tr>
+        <w:tc>
+          <w:tcPr>
+            <w:tcW w:w="9350" w:type="dxa"/>
+          </w:tcPr>
+          <w:p>
+            <w:pPr>
+              <w:spacing w:before="120" w:after="120" w:line="360" w:lineRule="auto"/>
+              <w:jc w:val="center"/>
+            </w:pPr>
+            <w:r>
+              <w:rPr>
+                <w:noProof/>
+              </w:rPr>
+              <w:drawing>
+                <wp:inline distT="0" distB="0" distL="0" distR="0" wp14:anchorId="10B02CE9" wp14:editId="51B7A668">
+                  <wp:extent cx="5943600" cy="698500"/>
+                  <wp:effectExtent l="0" t="0" r="0" b="6350"/>
+                  <wp:docPr id="1488149053" name="Picture 1"/>
+                  <wp:cNvGraphicFramePr>
+                    <a:graphicFrameLocks xmlns:a="http://schemas.openxmlformats.org/drawingml/2006/main" noChangeAspect="1"/>
+                  </wp:cNvGraphicFramePr>
+                  <a:graphic xmlns:a="http://schemas.openxmlformats.org/drawingml/2006/main">
+                    <a:graphicData uri="http://schemas.openxmlformats.org/drawingml/2006/picture">
+                      <pic:pic xmlns:pic="http://schemas.openxmlformats.org/drawingml/2006/picture">
+                        <pic:nvPicPr>
+                          <pic:cNvPr id="1488149053" name=""/>
+                          <pic:cNvPicPr/>
+                        </pic:nvPicPr>
+                        <pic:blipFill>
+                          <a:blip r:embed="rId61"/>
+                          <a:stretch>
+                            <a:fillRect/>
+                          </a:stretch>
+                        </pic:blipFill>
+                        <pic:spPr>
+                          <a:xfrm>
+                            <a:off x="0" y="0"/>
+                            <a:ext cx="5943600" cy="698500"/>
+                          </a:xfrm>
+                          <a:prstGeom prst="rect">
+                            <a:avLst/>
+                          </a:prstGeom>
+                        </pic:spPr>
+                      </pic:pic>
+                    </a:graphicData>
+                  </a:graphic>
+                </wp:inline>
+              </w:drawing>
+            </w:r>
+          </w:p>
+        </w:tc>
+      </w:tr>
+      <w:tr>
+        <w:tc>
+          <w:tcPr>
+            <w:tcW w:w="9350" w:type="dxa"/>
+            <w:shd w:val="clear" w:color="auto" w:fill="4EA72E" w:themeFill="accent6"/>
+          </w:tcPr>
+          <w:p>
+            <w:pPr>
+              <w:spacing w:before="120" w:after="120"/>
+              <w:jc w:val="center"/>
+              <w:rPr>
+                <w:b/>
+                <w:bCs/>
+              </w:rPr>
+            </w:pPr>
+            <w:r>
+              <w:rPr>
+                <w:b/>
+                <w:bCs/>
+              </w:rPr>
+              <w:t>Kết quả:</w:t>
+            </w:r>
+          </w:p>
+        </w:tc>
+      </w:tr>
+      <w:tr>
+        <w:tc>
+          <w:tcPr>
+            <w:tcW w:w="9350" w:type="dxa"/>
+          </w:tcPr>
+          <w:p>
+            <w:pPr>
+              <w:spacing w:before="120" w:after="120" w:line="360" w:lineRule="auto"/>
+              <w:jc w:val="center"/>
+            </w:pPr>
+            <w:r>
+              <w:rPr>
+                <w:noProof/>
+              </w:rPr>
+              <w:drawing>
+                <wp:inline distT="0" distB="0" distL="0" distR="0" wp14:anchorId="0D77D3BA" wp14:editId="4AABCB0B">
+                  <wp:extent cx="4829849" cy="1448002"/>
+                  <wp:effectExtent l="0" t="0" r="8890" b="0"/>
+                  <wp:docPr id="1150148680" name="Picture 1" descr="A white background with black text&#10;&#10;Description automatically generated"/>
+                  <wp:cNvGraphicFramePr>
+                    <a:graphicFrameLocks xmlns:a="http://schemas.openxmlformats.org/drawingml/2006/main" noChangeAspect="1"/>
+                  </wp:cNvGraphicFramePr>
+                  <a:graphic xmlns:a="http://schemas.openxmlformats.org/drawingml/2006/main">
+                    <a:graphicData uri="http://schemas.openxmlformats.org/drawingml/2006/picture">
+                      <pic:pic xmlns:pic="http://schemas.openxmlformats.org/drawingml/2006/picture">
+                        <pic:nvPicPr>
+                          <pic:cNvPr id="1150148680" name="Picture 1" descr="A white background with black text&#10;&#10;Description automatically generated"/>
+                          <pic:cNvPicPr/>
+                        </pic:nvPicPr>
+                        <pic:blipFill>
+                          <a:blip r:embed="rId62"/>
+                          <a:stretch>
+                            <a:fillRect/>
+                          </a:stretch>
+                        </pic:blipFill>
+                        <pic:spPr>
+                          <a:xfrm>
+                            <a:off x="0" y="0"/>
+                            <a:ext cx="4829849" cy="1448002"/>
+                          </a:xfrm>
+                          <a:prstGeom prst="rect">
+                            <a:avLst/>
+                          </a:prstGeom>
+                        </pic:spPr>
+                      </pic:pic>
+                    </a:graphicData>
+                  </a:graphic>
+                </wp:inline>
+              </w:drawing>
+            </w:r>
+          </w:p>
+        </w:tc>
+      </w:tr>
+    </w:tbl>
+    <w:p>
+      <w:pPr>
+        <w:jc w:val="center"/>
+        <w:rPr>
+          <w:b/>
+          <w:bCs/>
+        </w:rPr>
+      </w:pPr>
+    </w:p>
+    <w:p>
+      <w:pPr>
+        <w:jc w:val="center"/>
+        <w:rPr>
+          <w:b/>
+          <w:bCs/>
+        </w:rPr>
+      </w:pPr>
+    </w:p>
+    <w:p>
+      <w:pPr>
+        <w:jc w:val="center"/>
+      </w:pPr>
+    </w:p>
+    <w:tbl>
+      <w:tblPr>
+        <w:tblStyle w:val="TableGrid"/>
+        <w:tblW w:w="0" w:type="auto"/>
+        <w:tblLook w:val="04A0" w:firstRow="1" w:lastRow="0" w:firstColumn="1" w:lastColumn="0" w:noHBand="0" w:noVBand="1"/>
+      </w:tblPr>
+      <w:tblGrid>
+        <w:gridCol w:w="9350"/>
+      </w:tblGrid>
+      <w:tr>
+        <w:tc>
+          <w:tcPr>
+            <w:tcW w:w="9350" w:type="dxa"/>
+            <w:shd w:val="clear" w:color="auto" w:fill="F1A983" w:themeFill="accent2" w:themeFillTint="99"/>
+          </w:tcPr>
+          <w:p>
+            <w:pPr>
+              <w:spacing w:after="120"/>
+              <w:jc w:val="center"/>
+              <w:rPr>
+                <w:i/>
+              </w:rPr>
+            </w:pPr>
+            <w:r>
+              <w:rPr>
+                <w:b/>
+                <w:bCs/>
+              </w:rPr>
+              <w:t xml:space="preserve">Câu hỏi </w:t>
+            </w:r>
+            <w:r>
+              <w:rPr>
+                <w:b/>
+                <w:bCs/>
+              </w:rPr>
+              <w:t>43</w:t>
+            </w:r>
+            <w:r>
+              <w:rPr>
+                <w:b/>
+                <w:bCs/>
+              </w:rPr>
+              <w:t>:</w:t>
+            </w:r>
+            <w:r>
+              <w:t xml:space="preserve"> </w:t>
+            </w:r>
+            <w:r>
+              <w:t>Cho biết phòng ban không có nhân viên nào tham gia (bất kỳ) dự án. Thông tin yêu cầu: mã số phòng ban, tên phòng ban</w:t>
+            </w:r>
+          </w:p>
+        </w:tc>
+      </w:tr>
+      <w:tr>
+        <w:tc>
+          <w:tcPr>
+            <w:tcW w:w="9350" w:type="dxa"/>
+            <w:shd w:val="clear" w:color="auto" w:fill="0F9ED5" w:themeFill="accent4"/>
+          </w:tcPr>
+          <w:p>
+            <w:pPr>
+              <w:spacing w:before="120" w:after="120"/>
+              <w:jc w:val="center"/>
+              <w:rPr>
+                <w:b/>
+                <w:bCs/>
+              </w:rPr>
+            </w:pPr>
+            <w:r>
+              <w:rPr>
+                <w:b/>
+                <w:bCs/>
+              </w:rPr>
+              <w:lastRenderedPageBreak/>
+              <w:t>Source code:</w:t>
+            </w:r>
+          </w:p>
+        </w:tc>
+      </w:tr>
+      <w:tr>
+        <w:tc>
+          <w:tcPr>
+            <w:tcW w:w="9350" w:type="dxa"/>
+          </w:tcPr>
+          <w:p>
+            <w:pPr>
+              <w:spacing w:before="120" w:after="120" w:line="360" w:lineRule="auto"/>
+              <w:jc w:val="center"/>
+            </w:pPr>
+            <w:r>
+              <w:rPr>
+                <w:noProof/>
+              </w:rPr>
+              <w:drawing>
+                <wp:inline distT="0" distB="0" distL="0" distR="0" wp14:anchorId="779BD775" wp14:editId="3B9930C0">
+                  <wp:extent cx="5943600" cy="1266825"/>
+                  <wp:effectExtent l="0" t="0" r="0" b="9525"/>
+                  <wp:docPr id="2096386200" name="Picture 1" descr="A white background with black text&#10;&#10;Description automatically generated"/>
+                  <wp:cNvGraphicFramePr>
+                    <a:graphicFrameLocks xmlns:a="http://schemas.openxmlformats.org/drawingml/2006/main" noChangeAspect="1"/>
+                  </wp:cNvGraphicFramePr>
+                  <a:graphic xmlns:a="http://schemas.openxmlformats.org/drawingml/2006/main">
+                    <a:graphicData uri="http://schemas.openxmlformats.org/drawingml/2006/picture">
+                      <pic:pic xmlns:pic="http://schemas.openxmlformats.org/drawingml/2006/picture">
+                        <pic:nvPicPr>
+                          <pic:cNvPr id="2096386200" name="Picture 1" descr="A white background with black text&#10;&#10;Description automatically generated"/>
+                          <pic:cNvPicPr/>
+                        </pic:nvPicPr>
+                        <pic:blipFill>
+                          <a:blip r:embed="rId63"/>
+                          <a:stretch>
+                            <a:fillRect/>
+                          </a:stretch>
+                        </pic:blipFill>
+                        <pic:spPr>
+                          <a:xfrm>
+                            <a:off x="0" y="0"/>
+                            <a:ext cx="5943600" cy="1266825"/>
+                          </a:xfrm>
+                          <a:prstGeom prst="rect">
+                            <a:avLst/>
+                          </a:prstGeom>
+                        </pic:spPr>
+                      </pic:pic>
+                    </a:graphicData>
+                  </a:graphic>
+                </wp:inline>
+              </w:drawing>
+            </w:r>
+          </w:p>
+        </w:tc>
+      </w:tr>
+      <w:tr>
+        <w:tc>
+          <w:tcPr>
+            <w:tcW w:w="9350" w:type="dxa"/>
+            <w:shd w:val="clear" w:color="auto" w:fill="4EA72E" w:themeFill="accent6"/>
+          </w:tcPr>
+          <w:p>
+            <w:pPr>
+              <w:spacing w:before="120" w:after="120"/>
+              <w:jc w:val="center"/>
+              <w:rPr>
+                <w:b/>
+                <w:bCs/>
+              </w:rPr>
+            </w:pPr>
+            <w:r>
+              <w:rPr>
+                <w:b/>
+                <w:bCs/>
+              </w:rPr>
+              <w:t>Kết quả:</w:t>
+            </w:r>
+          </w:p>
+        </w:tc>
+      </w:tr>
+      <w:tr>
+        <w:tc>
+          <w:tcPr>
+            <w:tcW w:w="9350" w:type="dxa"/>
+          </w:tcPr>
+          <w:p>
+            <w:pPr>
+              <w:spacing w:before="120" w:after="120" w:line="360" w:lineRule="auto"/>
+              <w:jc w:val="center"/>
+            </w:pPr>
+            <w:r>
+              <w:rPr>
+                <w:noProof/>
+              </w:rPr>
+              <w:drawing>
+                <wp:inline distT="0" distB="0" distL="0" distR="0" wp14:anchorId="5B19446F" wp14:editId="7EF001B9">
+                  <wp:extent cx="3400900" cy="514422"/>
+                  <wp:effectExtent l="0" t="0" r="0" b="0"/>
+                  <wp:docPr id="440902311" name="Picture 1" descr="A close up of a screen&#10;&#10;Description automatically generated"/>
+                  <wp:cNvGraphicFramePr>
+                    <a:graphicFrameLocks xmlns:a="http://schemas.openxmlformats.org/drawingml/2006/main" noChangeAspect="1"/>
+                  </wp:cNvGraphicFramePr>
+                  <a:graphic xmlns:a="http://schemas.openxmlformats.org/drawingml/2006/main">
+                    <a:graphicData uri="http://schemas.openxmlformats.org/drawingml/2006/picture">
+                      <pic:pic xmlns:pic="http://schemas.openxmlformats.org/drawingml/2006/picture">
+                        <pic:nvPicPr>
+                          <pic:cNvPr id="440902311" name="Picture 1" descr="A close up of a screen&#10;&#10;Description automatically generated"/>
+                          <pic:cNvPicPr/>
+                        </pic:nvPicPr>
+                        <pic:blipFill>
+                          <a:blip r:embed="rId64"/>
+                          <a:stretch>
+                            <a:fillRect/>
+                          </a:stretch>
+                        </pic:blipFill>
+                        <pic:spPr>
+                          <a:xfrm>
+                            <a:off x="0" y="0"/>
+                            <a:ext cx="3400900" cy="514422"/>
+                          </a:xfrm>
+                          <a:prstGeom prst="rect">
+                            <a:avLst/>
+                          </a:prstGeom>
+                        </pic:spPr>
+                      </pic:pic>
+                    </a:graphicData>
+                  </a:graphic>
+                </wp:inline>
+              </w:drawing>
+            </w:r>
+          </w:p>
+        </w:tc>
+      </w:tr>
+    </w:tbl>
+    <w:p>
+      <w:pPr>
+        <w:jc w:val="center"/>
+      </w:pPr>
+    </w:p>
+    <w:p>
+      <w:pPr>
+        <w:jc w:val="center"/>
+      </w:pPr>
+    </w:p>
+    <w:p>
+      <w:pPr>
+        <w:jc w:val="center"/>
+      </w:pPr>
+    </w:p>
+    <w:p>
+      <w:pPr>
+        <w:jc w:val="center"/>
+      </w:pPr>
+    </w:p>
+    <w:p>
+      <w:pPr>
+        <w:jc w:val="center"/>
+      </w:pPr>
+    </w:p>
+    <w:tbl>
+      <w:tblPr>
+        <w:tblStyle w:val="TableGrid"/>
+        <w:tblW w:w="0" w:type="auto"/>
+        <w:tblLook w:val="04A0" w:firstRow="1" w:lastRow="0" w:firstColumn="1" w:lastColumn="0" w:noHBand="0" w:noVBand="1"/>
+      </w:tblPr>
+      <w:tblGrid>
+        <w:gridCol w:w="9350"/>
+      </w:tblGrid>
+      <w:tr>
+        <w:tc>
+          <w:tcPr>
+            <w:tcW w:w="9350" w:type="dxa"/>
+            <w:shd w:val="clear" w:color="auto" w:fill="F1A983" w:themeFill="accent2" w:themeFillTint="99"/>
+          </w:tcPr>
+          <w:p>
+            <w:pPr>
+              <w:spacing w:after="120"/>
+              <w:jc w:val="center"/>
+              <w:rPr>
+                <w:i/>
+              </w:rPr>
+            </w:pPr>
+            <w:r>
+              <w:rPr>
+                <w:b/>
+                <w:bCs/>
+              </w:rPr>
+              <w:t>Câu hỏi</w:t>
+            </w:r>
+            <w:r>
+              <w:rPr>
+                <w:b/>
+                <w:bCs/>
+              </w:rPr>
+              <w:t xml:space="preserve"> 44</w:t>
+            </w:r>
+            <w:r>
+              <w:rPr>
+                <w:b/>
+                <w:bCs/>
+              </w:rPr>
+              <w:t>:</w:t>
+            </w:r>
+            <w:r>
+              <w:t xml:space="preserve"> </w:t>
+            </w:r>
+            <w:r>
+              <w:t>Cho biết phòng ban không có nhân viên nào tham gia vào dự án có tên là ProjectA. Thông tin yêu cầu: mã số phòng ban, tên phòng ban</w:t>
+            </w:r>
+          </w:p>
+        </w:tc>
+      </w:tr>
+      <w:tr>
+        <w:tc>
+          <w:tcPr>
+            <w:tcW w:w="9350" w:type="dxa"/>
+            <w:shd w:val="clear" w:color="auto" w:fill="0F9ED5" w:themeFill="accent4"/>
+          </w:tcPr>
+          <w:p>
+            <w:pPr>
+              <w:spacing w:before="120" w:after="120"/>
+              <w:jc w:val="center"/>
+              <w:rPr>
+                <w:b/>
+                <w:bCs/>
+              </w:rPr>
+            </w:pPr>
+            <w:r>
+              <w:rPr>
+                <w:b/>
+                <w:bCs/>
+              </w:rPr>
+              <w:t>Source code:</w:t>
+            </w:r>
+          </w:p>
+        </w:tc>
+      </w:tr>
+      <w:tr>
+        <w:tc>
+          <w:tcPr>
+            <w:tcW w:w="9350" w:type="dxa"/>
+          </w:tcPr>
+          <w:p>
+            <w:pPr>
+              <w:spacing w:before="120" w:after="120" w:line="360" w:lineRule="auto"/>
+              <w:jc w:val="center"/>
+            </w:pPr>
+            <w:r>
+              <w:rPr>
+                <w:noProof/>
+              </w:rPr>
+              <w:drawing>
+                <wp:inline distT="0" distB="0" distL="0" distR="0" wp14:anchorId="4160943B" wp14:editId="587F1D74">
+                  <wp:extent cx="5943600" cy="1413510"/>
+                  <wp:effectExtent l="0" t="0" r="0" b="0"/>
+                  <wp:docPr id="1366422662" name="Picture 1" descr="A white background with black text&#10;&#10;Description automatically generated"/>
+                  <wp:cNvGraphicFramePr>
+                    <a:graphicFrameLocks xmlns:a="http://schemas.openxmlformats.org/drawingml/2006/main" noChangeAspect="1"/>
+                  </wp:cNvGraphicFramePr>
+                  <a:graphic xmlns:a="http://schemas.openxmlformats.org/drawingml/2006/main">
+                    <a:graphicData uri="http://schemas.openxmlformats.org/drawingml/2006/picture">
+                      <pic:pic xmlns:pic="http://schemas.openxmlformats.org/drawingml/2006/picture">
+                        <pic:nvPicPr>
+                          <pic:cNvPr id="1366422662" name="Picture 1" descr="A white background with black text&#10;&#10;Description automatically generated"/>
+                          <pic:cNvPicPr/>
+                        </pic:nvPicPr>
+                        <pic:blipFill>
+                          <a:blip r:embed="rId65"/>
+                          <a:stretch>
+                            <a:fillRect/>
+                          </a:stretch>
+                        </pic:blipFill>
+                        <pic:spPr>
+                          <a:xfrm>
+                            <a:off x="0" y="0"/>
+                            <a:ext cx="5943600" cy="1413510"/>
+                          </a:xfrm>
+                          <a:prstGeom prst="rect">
+                            <a:avLst/>
+                          </a:prstGeom>
+                        </pic:spPr>
+                      </pic:pic>
+                    </a:graphicData>
+                  </a:graphic>
+                </wp:inline>
+              </w:drawing>
+            </w:r>
+          </w:p>
+        </w:tc>
+      </w:tr>
+      <w:tr>
+        <w:tc>
+          <w:tcPr>
+            <w:tcW w:w="9350" w:type="dxa"/>
+            <w:shd w:val="clear" w:color="auto" w:fill="4EA72E" w:themeFill="accent6"/>
+          </w:tcPr>
+          <w:p>
+            <w:pPr>
+              <w:spacing w:before="120" w:after="120"/>
+              <w:jc w:val="center"/>
+              <w:rPr>
+                <w:b/>
+                <w:bCs/>
+              </w:rPr>
+            </w:pPr>
+            <w:r>
+              <w:rPr>
+                <w:b/>
+                <w:bCs/>
+              </w:rPr>
+              <w:t>Kết quả:</w:t>
+            </w:r>
+          </w:p>
+        </w:tc>
+      </w:tr>
+      <w:tr>
+        <w:tc>
+          <w:tcPr>
+            <w:tcW w:w="9350" w:type="dxa"/>
+          </w:tcPr>
+          <w:p>
+            <w:pPr>
+              <w:spacing w:before="120" w:after="120" w:line="360" w:lineRule="auto"/>
+              <w:jc w:val="center"/>
+            </w:pPr>
+            <w:r>
+              <w:rPr>
+                <w:noProof/>
+              </w:rPr>
+              <w:drawing>
+                <wp:inline distT="0" distB="0" distL="0" distR="0" wp14:anchorId="354EB305" wp14:editId="1F99BFBD">
+                  <wp:extent cx="3553321" cy="885949"/>
+                  <wp:effectExtent l="0" t="0" r="0" b="9525"/>
+                  <wp:docPr id="576079726" name="Picture 1" descr="A screenshot of a computer&#10;&#10;Description automatically generated"/>
+                  <wp:cNvGraphicFramePr>
+                    <a:graphicFrameLocks xmlns:a="http://schemas.openxmlformats.org/drawingml/2006/main" noChangeAspect="1"/>
+                  </wp:cNvGraphicFramePr>
+                  <a:graphic xmlns:a="http://schemas.openxmlformats.org/drawingml/2006/main">
+                    <a:graphicData uri="http://schemas.openxmlformats.org/drawingml/2006/picture">
+                      <pic:pic xmlns:pic="http://schemas.openxmlformats.org/drawingml/2006/picture">
+                        <pic:nvPicPr>
+                          <pic:cNvPr id="576079726" name="Picture 1" descr="A screenshot of a computer&#10;&#10;Description automatically generated"/>
+                          <pic:cNvPicPr/>
+                        </pic:nvPicPr>
+                        <pic:blipFill>
+                          <a:blip r:embed="rId66"/>
+                          <a:stretch>
+                            <a:fillRect/>
+                          </a:stretch>
+                        </pic:blipFill>
+                        <pic:spPr>
+                          <a:xfrm>
+                            <a:off x="0" y="0"/>
+                            <a:ext cx="3553321" cy="885949"/>
+                          </a:xfrm>
+                          <a:prstGeom prst="rect">
+                            <a:avLst/>
+                          </a:prstGeom>
+                        </pic:spPr>
+                      </pic:pic>
+                    </a:graphicData>
+                  </a:graphic>
+                </wp:inline>
+              </w:drawing>
+            </w:r>
+          </w:p>
+        </w:tc>
+      </w:tr>
+    </w:tbl>
+    <w:p>
+      <w:pPr>
+        <w:rPr>
+          <w:b/>
+          <w:bCs/>
+        </w:rPr>
+      </w:pPr>
+    </w:p>
+    <w:p>
+      <w:pPr>
+        <w:jc w:val="center"/>
+      </w:pPr>
+    </w:p>
+    <w:tbl>
+      <w:tblPr>
+        <w:tblStyle w:val="TableGrid"/>
+        <w:tblW w:w="0" w:type="auto"/>
+        <w:tblLook w:val="04A0" w:firstRow="1" w:lastRow="0" w:firstColumn="1" w:lastColumn="0" w:noHBand="0" w:noVBand="1"/>
+      </w:tblPr>
+      <w:tblGrid>
+        <w:gridCol w:w="9350"/>
+      </w:tblGrid>
+      <w:tr>
+        <w:tc>
+          <w:tcPr>
+            <w:tcW w:w="9350" w:type="dxa"/>
+            <w:shd w:val="clear" w:color="auto" w:fill="F1A983" w:themeFill="accent2" w:themeFillTint="99"/>
+          </w:tcPr>
+          <w:p>
+            <w:pPr>
+              <w:spacing w:after="120"/>
+              <w:jc w:val="center"/>
+              <w:rPr>
+                <w:i/>
+              </w:rPr>
+            </w:pPr>
+            <w:r>
+              <w:rPr>
+                <w:b/>
+                <w:bCs/>
+              </w:rPr>
+              <w:lastRenderedPageBreak/>
+              <w:t xml:space="preserve">Câu hỏi </w:t>
+            </w:r>
+            <w:r>
+              <w:rPr>
+                <w:b/>
+                <w:bCs/>
+              </w:rPr>
+              <w:t>45</w:t>
+            </w:r>
+            <w:r>
+              <w:rPr>
+                <w:b/>
+                <w:bCs/>
+              </w:rPr>
+              <w:t>:</w:t>
+            </w:r>
+            <w:r>
+              <w:t xml:space="preserve"> </w:t>
+            </w:r>
+            <w:r>
+              <w:t>Cho biết số lượng dự án được quản lý theo mỗi phòng ban. Thông tin yêu cầu: mã phòng ban, tên phòng ban, số lượng dự án</w:t>
+            </w:r>
+          </w:p>
+        </w:tc>
+      </w:tr>
+      <w:tr>
+        <w:tc>
+          <w:tcPr>
+            <w:tcW w:w="9350" w:type="dxa"/>
+            <w:shd w:val="clear" w:color="auto" w:fill="0F9ED5" w:themeFill="accent4"/>
+          </w:tcPr>
+          <w:p>
+            <w:pPr>
+              <w:spacing w:before="120" w:after="120"/>
+              <w:jc w:val="center"/>
+              <w:rPr>
+                <w:b/>
+                <w:bCs/>
+              </w:rPr>
+            </w:pPr>
+            <w:r>
+              <w:rPr>
+                <w:b/>
+                <w:bCs/>
+              </w:rPr>
+              <w:t>Source code:</w:t>
+            </w:r>
+          </w:p>
+        </w:tc>
+      </w:tr>
+      <w:tr>
+        <w:tc>
+          <w:tcPr>
+            <w:tcW w:w="9350" w:type="dxa"/>
+          </w:tcPr>
+          <w:p>
+            <w:pPr>
+              <w:spacing w:before="120" w:after="120" w:line="360" w:lineRule="auto"/>
+              <w:jc w:val="center"/>
+            </w:pPr>
+            <w:r>
+              <w:rPr>
+                <w:noProof/>
+              </w:rPr>
+              <w:drawing>
+                <wp:inline distT="0" distB="0" distL="0" distR="0" wp14:anchorId="75B29F38" wp14:editId="60931137">
+                  <wp:extent cx="5943600" cy="682625"/>
+                  <wp:effectExtent l="0" t="0" r="0" b="3175"/>
+                  <wp:docPr id="1959915238" name="Picture 1"/>
+                  <wp:cNvGraphicFramePr>
+                    <a:graphicFrameLocks xmlns:a="http://schemas.openxmlformats.org/drawingml/2006/main" noChangeAspect="1"/>
+                  </wp:cNvGraphicFramePr>
+                  <a:graphic xmlns:a="http://schemas.openxmlformats.org/drawingml/2006/main">
+                    <a:graphicData uri="http://schemas.openxmlformats.org/drawingml/2006/picture">
+                      <pic:pic xmlns:pic="http://schemas.openxmlformats.org/drawingml/2006/picture">
+                        <pic:nvPicPr>
+                          <pic:cNvPr id="1959915238" name=""/>
+                          <pic:cNvPicPr/>
+                        </pic:nvPicPr>
+                        <pic:blipFill>
+                          <a:blip r:embed="rId67"/>
+                          <a:stretch>
+                            <a:fillRect/>
+                          </a:stretch>
+                        </pic:blipFill>
+                        <pic:spPr>
+                          <a:xfrm>
+                            <a:off x="0" y="0"/>
+                            <a:ext cx="5943600" cy="682625"/>
+                          </a:xfrm>
+                          <a:prstGeom prst="rect">
+                            <a:avLst/>
+                          </a:prstGeom>
+                        </pic:spPr>
+                      </pic:pic>
+                    </a:graphicData>
+                  </a:graphic>
+                </wp:inline>
+              </w:drawing>
+            </w:r>
+          </w:p>
+        </w:tc>
+      </w:tr>
+      <w:tr>
+        <w:tc>
+          <w:tcPr>
+            <w:tcW w:w="9350" w:type="dxa"/>
+            <w:shd w:val="clear" w:color="auto" w:fill="4EA72E" w:themeFill="accent6"/>
+          </w:tcPr>
+          <w:p>
+            <w:pPr>
+              <w:spacing w:before="120" w:after="120"/>
+              <w:jc w:val="center"/>
+              <w:rPr>
+                <w:b/>
+                <w:bCs/>
+              </w:rPr>
+            </w:pPr>
+            <w:r>
+              <w:rPr>
+                <w:b/>
+                <w:bCs/>
+              </w:rPr>
+              <w:t>Kết quả:</w:t>
+            </w:r>
+          </w:p>
+        </w:tc>
+      </w:tr>
+      <w:tr>
+        <w:tc>
+          <w:tcPr>
+            <w:tcW w:w="9350" w:type="dxa"/>
+          </w:tcPr>
+          <w:p>
+            <w:pPr>
+              <w:spacing w:before="120" w:after="120" w:line="360" w:lineRule="auto"/>
+              <w:jc w:val="center"/>
+            </w:pPr>
+            <w:r>
+              <w:rPr>
+                <w:noProof/>
+              </w:rPr>
+              <w:drawing>
+                <wp:inline distT="0" distB="0" distL="0" distR="0" wp14:anchorId="05085E26" wp14:editId="685D6BE8">
+                  <wp:extent cx="4639322" cy="1343212"/>
+                  <wp:effectExtent l="0" t="0" r="8890" b="9525"/>
+                  <wp:docPr id="990536271" name="Picture 1" descr="A screenshot of a computer&#10;&#10;Description automatically generated"/>
+                  <wp:cNvGraphicFramePr>
+                    <a:graphicFrameLocks xmlns:a="http://schemas.openxmlformats.org/drawingml/2006/main" noChangeAspect="1"/>
+                  </wp:cNvGraphicFramePr>
+                  <a:graphic xmlns:a="http://schemas.openxmlformats.org/drawingml/2006/main">
+                    <a:graphicData uri="http://schemas.openxmlformats.org/drawingml/2006/picture">
+                      <pic:pic xmlns:pic="http://schemas.openxmlformats.org/drawingml/2006/picture">
+                        <pic:nvPicPr>
+                          <pic:cNvPr id="990536271" name="Picture 1" descr="A screenshot of a computer&#10;&#10;Description automatically generated"/>
+                          <pic:cNvPicPr/>
+                        </pic:nvPicPr>
+                        <pic:blipFill>
+                          <a:blip r:embed="rId68"/>
+                          <a:stretch>
+                            <a:fillRect/>
+                          </a:stretch>
+                        </pic:blipFill>
+                        <pic:spPr>
+                          <a:xfrm>
+                            <a:off x="0" y="0"/>
+                            <a:ext cx="4639322" cy="1343212"/>
+                          </a:xfrm>
+                          <a:prstGeom prst="rect">
+                            <a:avLst/>
+                          </a:prstGeom>
+                        </pic:spPr>
+                      </pic:pic>
+                    </a:graphicData>
+                  </a:graphic>
+                </wp:inline>
+              </w:drawing>
+            </w:r>
+          </w:p>
+        </w:tc>
+      </w:tr>
+    </w:tbl>
+    <w:p>
+      <w:pPr>
+        <w:jc w:val="center"/>
+      </w:pPr>
+    </w:p>
+    <w:p>
+      <w:pPr>
+        <w:jc w:val="center"/>
+      </w:pPr>
+    </w:p>
+    <w:tbl>
+      <w:tblPr>
+        <w:tblStyle w:val="TableGrid"/>
+        <w:tblW w:w="0" w:type="auto"/>
+        <w:tblLook w:val="04A0" w:firstRow="1" w:lastRow="0" w:firstColumn="1" w:lastColumn="0" w:noHBand="0" w:noVBand="1"/>
+      </w:tblPr>
+      <w:tblGrid>
+        <w:gridCol w:w="9350"/>
+      </w:tblGrid>
+      <w:tr>
+        <w:tc>
+          <w:tcPr>
+            <w:tcW w:w="9350" w:type="dxa"/>
+            <w:shd w:val="clear" w:color="auto" w:fill="F1A983" w:themeFill="accent2" w:themeFillTint="99"/>
+          </w:tcPr>
+          <w:p>
+            <w:pPr>
+              <w:spacing w:after="120"/>
+              <w:jc w:val="center"/>
+              <w:rPr>
+                <w:i/>
+              </w:rPr>
+            </w:pPr>
+            <w:r>
+              <w:rPr>
+                <w:b/>
+                <w:bCs/>
+              </w:rPr>
+              <w:t xml:space="preserve">Câu hỏi </w:t>
+            </w:r>
+            <w:r>
+              <w:rPr>
+                <w:b/>
+                <w:bCs/>
+              </w:rPr>
+              <w:t>46</w:t>
+            </w:r>
+            <w:r>
+              <w:rPr>
+                <w:b/>
+                <w:bCs/>
+              </w:rPr>
+              <w:t>:</w:t>
+            </w:r>
+            <w:r>
+              <w:t xml:space="preserve"> </w:t>
+            </w:r>
+            <w:r>
+              <w:t>Cho biết phòng ban nào quản lý it dự án nhất. Thông tin yêu cầu: mã phòng ban, tên phòng ban, số lượng dự án</w:t>
+            </w:r>
+          </w:p>
+        </w:tc>
+      </w:tr>
+      <w:tr>
+        <w:tc>
+          <w:tcPr>
+            <w:tcW w:w="9350" w:type="dxa"/>
+            <w:shd w:val="clear" w:color="auto" w:fill="0F9ED5" w:themeFill="accent4"/>
+          </w:tcPr>
+          <w:p>
+            <w:pPr>
+              <w:spacing w:before="120" w:after="120"/>
+              <w:jc w:val="center"/>
+              <w:rPr>
+                <w:b/>
+                <w:bCs/>
+              </w:rPr>
+            </w:pPr>
+            <w:r>
+              <w:rPr>
+                <w:b/>
+                <w:bCs/>
+              </w:rPr>
+              <w:t>Source code:</w:t>
+            </w:r>
+          </w:p>
+        </w:tc>
+      </w:tr>
+      <w:tr>
+        <w:tc>
+          <w:tcPr>
+            <w:tcW w:w="9350" w:type="dxa"/>
+          </w:tcPr>
+          <w:p>
+            <w:pPr>
+              <w:spacing w:before="120" w:after="120" w:line="360" w:lineRule="auto"/>
+              <w:jc w:val="center"/>
+            </w:pPr>
+            <w:r>
+              <w:rPr>
+                <w:noProof/>
+              </w:rPr>
+              <w:drawing>
+                <wp:inline distT="0" distB="0" distL="0" distR="0" wp14:anchorId="6FC76ECC" wp14:editId="6301909A">
+                  <wp:extent cx="5943600" cy="1512570"/>
+                  <wp:effectExtent l="0" t="0" r="0" b="0"/>
+                  <wp:docPr id="786438531" name="Picture 1" descr="A screen shot of a computer&#10;&#10;Description automatically generated"/>
+                  <wp:cNvGraphicFramePr>
+                    <a:graphicFrameLocks xmlns:a="http://schemas.openxmlformats.org/drawingml/2006/main" noChangeAspect="1"/>
+                  </wp:cNvGraphicFramePr>
+                  <a:graphic xmlns:a="http://schemas.openxmlformats.org/drawingml/2006/main">
+                    <a:graphicData uri="http://schemas.openxmlformats.org/drawingml/2006/picture">
+                      <pic:pic xmlns:pic="http://schemas.openxmlformats.org/drawingml/2006/picture">
+                        <pic:nvPicPr>
+                          <pic:cNvPr id="786438531" name="Picture 1" descr="A screen shot of a computer&#10;&#10;Description automatically generated"/>
+                          <pic:cNvPicPr/>
+                        </pic:nvPicPr>
+                        <pic:blipFill>
+                          <a:blip r:embed="rId69"/>
+                          <a:stretch>
+                            <a:fillRect/>
+                          </a:stretch>
+                        </pic:blipFill>
+                        <pic:spPr>
+                          <a:xfrm>
+                            <a:off x="0" y="0"/>
+                            <a:ext cx="5943600" cy="1512570"/>
+                          </a:xfrm>
+                          <a:prstGeom prst="rect">
+                            <a:avLst/>
+                          </a:prstGeom>
+                        </pic:spPr>
+                      </pic:pic>
+                    </a:graphicData>
+                  </a:graphic>
+                </wp:inline>
+              </w:drawing>
+            </w:r>
+          </w:p>
+        </w:tc>
+      </w:tr>
+      <w:tr>
+        <w:tc>
+          <w:tcPr>
+            <w:tcW w:w="9350" w:type="dxa"/>
+            <w:shd w:val="clear" w:color="auto" w:fill="4EA72E" w:themeFill="accent6"/>
+          </w:tcPr>
+          <w:p>
+            <w:pPr>
+              <w:spacing w:before="120" w:after="120"/>
+              <w:jc w:val="center"/>
+              <w:rPr>
+                <w:b/>
+                <w:bCs/>
+              </w:rPr>
+            </w:pPr>
+            <w:r>
+              <w:rPr>
+                <w:b/>
+                <w:bCs/>
+              </w:rPr>
+              <w:t>Kết quả:</w:t>
+            </w:r>
+          </w:p>
+        </w:tc>
+      </w:tr>
+      <w:tr>
+        <w:tc>
+          <w:tcPr>
+            <w:tcW w:w="9350" w:type="dxa"/>
+          </w:tcPr>
+          <w:p>
+            <w:pPr>
+              <w:spacing w:before="120" w:after="120" w:line="360" w:lineRule="auto"/>
+              <w:jc w:val="center"/>
+            </w:pPr>
+            <w:r>
+              <w:rPr>
+                <w:noProof/>
+              </w:rPr>
+              <w:drawing>
+                <wp:inline distT="0" distB="0" distL="0" distR="0" wp14:anchorId="03615704" wp14:editId="4E153E4F">
+                  <wp:extent cx="4201111" cy="533474"/>
+                  <wp:effectExtent l="0" t="0" r="9525" b="0"/>
+                  <wp:docPr id="341950818" name="Picture 1" descr="A screenshot of a computer&#10;&#10;Description automatically generated"/>
+                  <wp:cNvGraphicFramePr>
+                    <a:graphicFrameLocks xmlns:a="http://schemas.openxmlformats.org/drawingml/2006/main" noChangeAspect="1"/>
+                  </wp:cNvGraphicFramePr>
+                  <a:graphic xmlns:a="http://schemas.openxmlformats.org/drawingml/2006/main">
+                    <a:graphicData uri="http://schemas.openxmlformats.org/drawingml/2006/picture">
+                      <pic:pic xmlns:pic="http://schemas.openxmlformats.org/drawingml/2006/picture">
+                        <pic:nvPicPr>
+                          <pic:cNvPr id="341950818" name="Picture 1" descr="A screenshot of a computer&#10;&#10;Description automatically generated"/>
+                          <pic:cNvPicPr/>
+                        </pic:nvPicPr>
+                        <pic:blipFill>
+                          <a:blip r:embed="rId70"/>
+                          <a:stretch>
+                            <a:fillRect/>
+                          </a:stretch>
+                        </pic:blipFill>
+                        <pic:spPr>
+                          <a:xfrm>
+                            <a:off x="0" y="0"/>
+                            <a:ext cx="4201111" cy="533474"/>
+                          </a:xfrm>
+                          <a:prstGeom prst="rect">
+                            <a:avLst/>
+                          </a:prstGeom>
+                        </pic:spPr>
+                      </pic:pic>
+                    </a:graphicData>
+                  </a:graphic>
+                </wp:inline>
+              </w:drawing>
+            </w:r>
+          </w:p>
+        </w:tc>
+      </w:tr>
+    </w:tbl>
+    <w:p>
+      <w:pPr>
+        <w:jc w:val="center"/>
+      </w:pPr>
+    </w:p>
+    <w:p>
+      <w:pPr>
+        <w:jc w:val="center"/>
+      </w:pPr>
+    </w:p>
+    <w:tbl>
+      <w:tblPr>
+        <w:tblStyle w:val="TableGrid"/>
+        <w:tblW w:w="0" w:type="auto"/>
+        <w:tblLook w:val="04A0" w:firstRow="1" w:lastRow="0" w:firstColumn="1" w:lastColumn="0" w:noHBand="0" w:noVBand="1"/>
+      </w:tblPr>
+      <w:tblGrid>
+        <w:gridCol w:w="9350"/>
+      </w:tblGrid>
+      <w:tr>
+        <w:tc>
+          <w:tcPr>
+            <w:tcW w:w="9350" w:type="dxa"/>
+            <w:shd w:val="clear" w:color="auto" w:fill="F1A983" w:themeFill="accent2" w:themeFillTint="99"/>
+          </w:tcPr>
+          <w:p>
+            <w:pPr>
+              <w:spacing w:after="120"/>
+              <w:jc w:val="center"/>
+              <w:rPr>
+                <w:i/>
+              </w:rPr>
+            </w:pPr>
+            <w:r>
+              <w:rPr>
+                <w:b/>
+                <w:bCs/>
+              </w:rPr>
+              <w:t xml:space="preserve">Câu hỏi </w:t>
+            </w:r>
+            <w:r>
+              <w:rPr>
+                <w:b/>
+                <w:bCs/>
+              </w:rPr>
+              <w:t>47</w:t>
+            </w:r>
+            <w:r>
+              <w:rPr>
+                <w:b/>
+                <w:bCs/>
+              </w:rPr>
+              <w:t>:</w:t>
+            </w:r>
+            <w:r>
+              <w:t xml:space="preserve"> </w:t>
+            </w:r>
+            <w:r>
+              <w:t>Cho biết phòng ban nào quản lý nhiều dự án nhất. Thông tin yêu cầu: mã phòng ban, tên phòng ban, số lượng dự án</w:t>
+            </w:r>
+          </w:p>
+        </w:tc>
+      </w:tr>
+      <w:tr>
+        <w:tc>
+          <w:tcPr>
+            <w:tcW w:w="9350" w:type="dxa"/>
+            <w:shd w:val="clear" w:color="auto" w:fill="0F9ED5" w:themeFill="accent4"/>
+          </w:tcPr>
+          <w:p>
+            <w:pPr>
+              <w:spacing w:before="120" w:after="120"/>
+              <w:jc w:val="center"/>
+              <w:rPr>
+                <w:b/>
+                <w:bCs/>
+              </w:rPr>
+            </w:pPr>
+            <w:r>
+              <w:rPr>
+                <w:b/>
+                <w:bCs/>
+              </w:rPr>
+              <w:lastRenderedPageBreak/>
+              <w:t>Source code:</w:t>
+            </w:r>
+          </w:p>
+        </w:tc>
+      </w:tr>
+      <w:tr>
+        <w:tc>
+          <w:tcPr>
+            <w:tcW w:w="9350" w:type="dxa"/>
+          </w:tcPr>
+          <w:p>
+            <w:pPr>
+              <w:spacing w:before="120" w:after="120" w:line="360" w:lineRule="auto"/>
+              <w:jc w:val="center"/>
+            </w:pPr>
+            <w:r>
+              <w:rPr>
+                <w:noProof/>
+              </w:rPr>
+              <w:drawing>
+                <wp:inline distT="0" distB="0" distL="0" distR="0" wp14:anchorId="5898E8BD" wp14:editId="200438CA">
+                  <wp:extent cx="5943600" cy="1464945"/>
+                  <wp:effectExtent l="0" t="0" r="0" b="1905"/>
+                  <wp:docPr id="1232985940" name="Picture 1" descr="A white screen with colorful text&#10;&#10;Description automatically generated"/>
+                  <wp:cNvGraphicFramePr>
+                    <a:graphicFrameLocks xmlns:a="http://schemas.openxmlformats.org/drawingml/2006/main" noChangeAspect="1"/>
+                  </wp:cNvGraphicFramePr>
+                  <a:graphic xmlns:a="http://schemas.openxmlformats.org/drawingml/2006/main">
+                    <a:graphicData uri="http://schemas.openxmlformats.org/drawingml/2006/picture">
+                      <pic:pic xmlns:pic="http://schemas.openxmlformats.org/drawingml/2006/picture">
+                        <pic:nvPicPr>
+                          <pic:cNvPr id="1232985940" name="Picture 1" descr="A white screen with colorful text&#10;&#10;Description automatically generated"/>
+                          <pic:cNvPicPr/>
+                        </pic:nvPicPr>
+                        <pic:blipFill>
+                          <a:blip r:embed="rId71"/>
+                          <a:stretch>
+                            <a:fillRect/>
+                          </a:stretch>
+                        </pic:blipFill>
+                        <pic:spPr>
+                          <a:xfrm>
+                            <a:off x="0" y="0"/>
+                            <a:ext cx="5943600" cy="1464945"/>
+                          </a:xfrm>
+                          <a:prstGeom prst="rect">
+                            <a:avLst/>
+                          </a:prstGeom>
+                        </pic:spPr>
+                      </pic:pic>
+                    </a:graphicData>
+                  </a:graphic>
+                </wp:inline>
+              </w:drawing>
+            </w:r>
+          </w:p>
+        </w:tc>
+      </w:tr>
+      <w:tr>
+        <w:tc>
+          <w:tcPr>
+            <w:tcW w:w="9350" w:type="dxa"/>
+            <w:shd w:val="clear" w:color="auto" w:fill="4EA72E" w:themeFill="accent6"/>
+          </w:tcPr>
+          <w:p>
+            <w:pPr>
+              <w:spacing w:before="120" w:after="120"/>
+              <w:jc w:val="center"/>
+              <w:rPr>
+                <w:b/>
+                <w:bCs/>
+              </w:rPr>
+            </w:pPr>
+            <w:r>
+              <w:rPr>
+                <w:b/>
+                <w:bCs/>
+              </w:rPr>
+              <w:t>Kết quả:</w:t>
+            </w:r>
+          </w:p>
+        </w:tc>
+      </w:tr>
+      <w:tr>
+        <w:tc>
+          <w:tcPr>
+            <w:tcW w:w="9350" w:type="dxa"/>
+          </w:tcPr>
+          <w:p>
+            <w:pPr>
+              <w:spacing w:before="120" w:after="120" w:line="360" w:lineRule="auto"/>
+              <w:jc w:val="center"/>
+            </w:pPr>
+            <w:r>
+              <w:rPr>
+                <w:noProof/>
+              </w:rPr>
+              <w:drawing>
+                <wp:inline distT="0" distB="0" distL="0" distR="0" wp14:anchorId="253A52E7" wp14:editId="5D0359EC">
+                  <wp:extent cx="4143953" cy="552527"/>
+                  <wp:effectExtent l="0" t="0" r="9525" b="0"/>
+                  <wp:docPr id="638488857" name="Picture 1" descr="A screenshot of a phone&#10;&#10;Description automatically generated"/>
+                  <wp:cNvGraphicFramePr>
+                    <a:graphicFrameLocks xmlns:a="http://schemas.openxmlformats.org/drawingml/2006/main" noChangeAspect="1"/>
+                  </wp:cNvGraphicFramePr>
+                  <a:graphic xmlns:a="http://schemas.openxmlformats.org/drawingml/2006/main">
+                    <a:graphicData uri="http://schemas.openxmlformats.org/drawingml/2006/picture">
+                      <pic:pic xmlns:pic="http://schemas.openxmlformats.org/drawingml/2006/picture">
+                        <pic:nvPicPr>
+                          <pic:cNvPr id="638488857" name="Picture 1" descr="A screenshot of a phone&#10;&#10;Description automatically generated"/>
+                          <pic:cNvPicPr/>
+                        </pic:nvPicPr>
+                        <pic:blipFill>
+                          <a:blip r:embed="rId72"/>
+                          <a:stretch>
+                            <a:fillRect/>
+                          </a:stretch>
+                        </pic:blipFill>
+                        <pic:spPr>
+                          <a:xfrm>
+                            <a:off x="0" y="0"/>
+                            <a:ext cx="4143953" cy="552527"/>
+                          </a:xfrm>
+                          <a:prstGeom prst="rect">
+                            <a:avLst/>
+                          </a:prstGeom>
+                        </pic:spPr>
+                      </pic:pic>
+                    </a:graphicData>
+                  </a:graphic>
+                </wp:inline>
+              </w:drawing>
+            </w:r>
+          </w:p>
+        </w:tc>
+      </w:tr>
+    </w:tbl>
+    <w:p>
+      <w:pPr>
+        <w:jc w:val="center"/>
+      </w:pPr>
+    </w:p>
+    <w:p>
+      <w:pPr>
+        <w:jc w:val="center"/>
+      </w:pPr>
+    </w:p>
+    <w:p>
+      <w:pPr>
+        <w:jc w:val="center"/>
+      </w:pPr>
+    </w:p>
+    <w:tbl>
+      <w:tblPr>
+        <w:tblStyle w:val="TableGrid"/>
+        <w:tblW w:w="0" w:type="auto"/>
+        <w:tblLook w:val="04A0" w:firstRow="1" w:lastRow="0" w:firstColumn="1" w:lastColumn="0" w:noHBand="0" w:noVBand="1"/>
+      </w:tblPr>
+      <w:tblGrid>
+        <w:gridCol w:w="9350"/>
+      </w:tblGrid>
+      <w:tr>
+        <w:tc>
+          <w:tcPr>
+            <w:tcW w:w="9350" w:type="dxa"/>
+            <w:shd w:val="clear" w:color="auto" w:fill="F1A983" w:themeFill="accent2" w:themeFillTint="99"/>
+          </w:tcPr>
+          <w:p>
+            <w:pPr>
+              <w:spacing w:after="120"/>
+              <w:jc w:val="center"/>
+              <w:rPr>
+                <w:i/>
+              </w:rPr>
+            </w:pPr>
+            <w:r>
+              <w:rPr>
+                <w:b/>
+                <w:bCs/>
+              </w:rPr>
+              <w:t xml:space="preserve">Câu hỏi </w:t>
+            </w:r>
+            <w:r>
+              <w:rPr>
+                <w:b/>
+                <w:bCs/>
+              </w:rPr>
+              <w:t>48</w:t>
+            </w:r>
+            <w:r>
+              <w:rPr>
+                <w:b/>
+                <w:bCs/>
+              </w:rPr>
+              <w:t>:</w:t>
+            </w:r>
+            <w:r>
+              <w:t xml:space="preserve"> </w:t>
+            </w:r>
+            <w:r>
+              <w:t>Cho biết những phòng ban nào có nhiểu hơn 5 nhân viên đang quản lý dự án gì. Thông tin yêu cầu: mã phòng ban, tên phòng ban, số lượng nhân viên của phòng ban, tên dự án quản lý</w:t>
+            </w:r>
+          </w:p>
+        </w:tc>
+      </w:tr>
+      <w:tr>
+        <w:tc>
+          <w:tcPr>
+            <w:tcW w:w="9350" w:type="dxa"/>
+            <w:shd w:val="clear" w:color="auto" w:fill="0F9ED5" w:themeFill="accent4"/>
+          </w:tcPr>
+          <w:p>
+            <w:pPr>
+              <w:spacing w:before="120" w:after="120"/>
+              <w:jc w:val="center"/>
+              <w:rPr>
+                <w:b/>
+                <w:bCs/>
+              </w:rPr>
+            </w:pPr>
+            <w:r>
+              <w:rPr>
+                <w:b/>
+                <w:bCs/>
+              </w:rPr>
+              <w:t>Source code:</w:t>
+            </w:r>
+          </w:p>
+        </w:tc>
+      </w:tr>
+      <w:tr>
+        <w:tc>
+          <w:tcPr>
+            <w:tcW w:w="9350" w:type="dxa"/>
+          </w:tcPr>
+          <w:p>
+            <w:pPr>
+              <w:spacing w:before="120" w:after="120" w:line="360" w:lineRule="auto"/>
+              <w:jc w:val="center"/>
+            </w:pPr>
+            <w:r>
+              <w:rPr>
+                <w:noProof/>
+              </w:rPr>
+              <w:drawing>
+                <wp:inline distT="0" distB="0" distL="0" distR="0" wp14:anchorId="7902BF39" wp14:editId="649DA9F2">
+                  <wp:extent cx="5943600" cy="795655"/>
+                  <wp:effectExtent l="0" t="0" r="0" b="4445"/>
+                  <wp:docPr id="1876190739" name="Picture 1" descr="A white background with red text&#10;&#10;Description automatically generated"/>
+                  <wp:cNvGraphicFramePr>
+                    <a:graphicFrameLocks xmlns:a="http://schemas.openxmlformats.org/drawingml/2006/main" noChangeAspect="1"/>
+                  </wp:cNvGraphicFramePr>
+                  <a:graphic xmlns:a="http://schemas.openxmlformats.org/drawingml/2006/main">
+                    <a:graphicData uri="http://schemas.openxmlformats.org/drawingml/2006/picture">
+                      <pic:pic xmlns:pic="http://schemas.openxmlformats.org/drawingml/2006/picture">
+                        <pic:nvPicPr>
+                          <pic:cNvPr id="1876190739" name="Picture 1" descr="A white background with red text&#10;&#10;Description automatically generated"/>
+                          <pic:cNvPicPr/>
+                        </pic:nvPicPr>
+                        <pic:blipFill>
+                          <a:blip r:embed="rId73"/>
+                          <a:stretch>
+                            <a:fillRect/>
+                          </a:stretch>
+                        </pic:blipFill>
+                        <pic:spPr>
+                          <a:xfrm>
+                            <a:off x="0" y="0"/>
+                            <a:ext cx="5943600" cy="795655"/>
+                          </a:xfrm>
+                          <a:prstGeom prst="rect">
+                            <a:avLst/>
+                          </a:prstGeom>
+                        </pic:spPr>
+                      </pic:pic>
+                    </a:graphicData>
+                  </a:graphic>
+                </wp:inline>
+              </w:drawing>
+            </w:r>
+          </w:p>
+        </w:tc>
+      </w:tr>
+      <w:tr>
+        <w:tc>
+          <w:tcPr>
+            <w:tcW w:w="9350" w:type="dxa"/>
+            <w:shd w:val="clear" w:color="auto" w:fill="4EA72E" w:themeFill="accent6"/>
+          </w:tcPr>
+          <w:p>
+            <w:pPr>
+              <w:spacing w:before="120" w:after="120"/>
+              <w:jc w:val="center"/>
+              <w:rPr>
+                <w:b/>
+                <w:bCs/>
+              </w:rPr>
+            </w:pPr>
+            <w:r>
+              <w:rPr>
+                <w:b/>
+                <w:bCs/>
+              </w:rPr>
+              <w:t>Kết quả:</w:t>
+            </w:r>
+          </w:p>
+        </w:tc>
+      </w:tr>
+      <w:tr>
+        <w:tc>
+          <w:tcPr>
+            <w:tcW w:w="9350" w:type="dxa"/>
+          </w:tcPr>
+          <w:p>
+            <w:pPr>
+              <w:spacing w:before="120" w:after="120" w:line="360" w:lineRule="auto"/>
+              <w:jc w:val="center"/>
+            </w:pPr>
+            <w:r>
+              <w:rPr>
+                <w:noProof/>
+              </w:rPr>
+              <w:drawing>
+                <wp:inline distT="0" distB="0" distL="0" distR="0" wp14:anchorId="2D14B323" wp14:editId="0F8D8262">
+                  <wp:extent cx="5515745" cy="876422"/>
+                  <wp:effectExtent l="0" t="0" r="8890" b="0"/>
+                  <wp:docPr id="1510850405" name="Picture 1" descr="A screenshot of a computer&#10;&#10;Description automatically generated"/>
+                  <wp:cNvGraphicFramePr>
+                    <a:graphicFrameLocks xmlns:a="http://schemas.openxmlformats.org/drawingml/2006/main" noChangeAspect="1"/>
+                  </wp:cNvGraphicFramePr>
+                  <a:graphic xmlns:a="http://schemas.openxmlformats.org/drawingml/2006/main">
+                    <a:graphicData uri="http://schemas.openxmlformats.org/drawingml/2006/picture">
+                      <pic:pic xmlns:pic="http://schemas.openxmlformats.org/drawingml/2006/picture">
+                        <pic:nvPicPr>
+                          <pic:cNvPr id="1510850405" name="Picture 1" descr="A screenshot of a computer&#10;&#10;Description automatically generated"/>
+                          <pic:cNvPicPr/>
+                        </pic:nvPicPr>
+                        <pic:blipFill>
+                          <a:blip r:embed="rId74"/>
+                          <a:stretch>
+                            <a:fillRect/>
+                          </a:stretch>
+                        </pic:blipFill>
+                        <pic:spPr>
+                          <a:xfrm>
+                            <a:off x="0" y="0"/>
+                            <a:ext cx="5515745" cy="876422"/>
+                          </a:xfrm>
+                          <a:prstGeom prst="rect">
+                            <a:avLst/>
+                          </a:prstGeom>
+                        </pic:spPr>
+                      </pic:pic>
+                    </a:graphicData>
+                  </a:graphic>
+                </wp:inline>
+              </w:drawing>
+            </w:r>
+          </w:p>
+        </w:tc>
+      </w:tr>
+    </w:tbl>
+    <w:p>
+      <w:pPr>
+        <w:jc w:val="center"/>
+      </w:pPr>
+    </w:p>
+    <w:p>
+      <w:pPr>
+        <w:jc w:val="center"/>
+      </w:pPr>
+    </w:p>
+    <w:p>
+      <w:pPr>
+        <w:jc w:val="center"/>
+      </w:pPr>
+    </w:p>
+    <w:tbl>
+      <w:tblPr>
+        <w:tblStyle w:val="TableGrid"/>
+        <w:tblW w:w="0" w:type="auto"/>
+        <w:tblLook w:val="04A0" w:firstRow="1" w:lastRow="0" w:firstColumn="1" w:lastColumn="0" w:noHBand="0" w:noVBand="1"/>
+      </w:tblPr>
+      <w:tblGrid>
+        <w:gridCol w:w="9350"/>
+      </w:tblGrid>
+      <w:tr>
+        <w:tc>
+          <w:tcPr>
+            <w:tcW w:w="9350" w:type="dxa"/>
+            <w:shd w:val="clear" w:color="auto" w:fill="F1A983" w:themeFill="accent2" w:themeFillTint="99"/>
+          </w:tcPr>
+          <w:p>
+            <w:pPr>
+              <w:spacing w:after="120"/>
+              <w:jc w:val="center"/>
+              <w:rPr>
+                <w:i/>
+              </w:rPr>
+            </w:pPr>
+            <w:r>
+              <w:rPr>
+                <w:b/>
+                <w:bCs/>
+              </w:rPr>
+              <w:t>Câu hỏi</w:t>
+            </w:r>
+            <w:r>
+              <w:rPr>
+                <w:b/>
+                <w:bCs/>
+              </w:rPr>
+              <w:t xml:space="preserve"> 49</w:t>
+            </w:r>
+            <w:r>
+              <w:rPr>
+                <w:b/>
+                <w:bCs/>
+              </w:rPr>
+              <w:t>:</w:t>
+            </w:r>
+            <w:r>
+              <w:t xml:space="preserve"> </w:t>
+            </w:r>
+            <w:r>
+              <w:t>Cho biết những nhân viên thuộc phòng có tên là Phòng nghiên cứu, và không có người phụ thuộc. Thông tin yêu cầu: mã nhân viên,họ tên nhân viên</w:t>
+            </w:r>
+          </w:p>
+        </w:tc>
+      </w:tr>
+      <w:tr>
+        <w:tc>
+          <w:tcPr>
+            <w:tcW w:w="9350" w:type="dxa"/>
+            <w:shd w:val="clear" w:color="auto" w:fill="0F9ED5" w:themeFill="accent4"/>
+          </w:tcPr>
+          <w:p>
+            <w:pPr>
+              <w:spacing w:before="120" w:after="120"/>
+              <w:jc w:val="center"/>
+              <w:rPr>
+                <w:b/>
+                <w:bCs/>
+              </w:rPr>
+            </w:pPr>
+            <w:r>
+              <w:rPr>
+                <w:b/>
+                <w:bCs/>
+              </w:rPr>
+              <w:lastRenderedPageBreak/>
+              <w:t>Source code:</w:t>
+            </w:r>
+          </w:p>
+        </w:tc>
+      </w:tr>
+      <w:tr>
+        <w:tc>
+          <w:tcPr>
+            <w:tcW w:w="9350" w:type="dxa"/>
+          </w:tcPr>
+          <w:p>
+            <w:pPr>
+              <w:spacing w:before="120" w:after="120" w:line="360" w:lineRule="auto"/>
+              <w:jc w:val="center"/>
+            </w:pPr>
+            <w:r>
+              <w:rPr>
+                <w:noProof/>
+              </w:rPr>
+              <w:drawing>
+                <wp:inline distT="0" distB="0" distL="0" distR="0" wp14:anchorId="59FA2446" wp14:editId="42CF986F">
+                  <wp:extent cx="5943600" cy="1305560"/>
+                  <wp:effectExtent l="0" t="0" r="0" b="8890"/>
+                  <wp:docPr id="1406306298" name="Picture 1" descr="A screenshot of a computer&#10;&#10;Description automatically generated"/>
+                  <wp:cNvGraphicFramePr>
+                    <a:graphicFrameLocks xmlns:a="http://schemas.openxmlformats.org/drawingml/2006/main" noChangeAspect="1"/>
+                  </wp:cNvGraphicFramePr>
+                  <a:graphic xmlns:a="http://schemas.openxmlformats.org/drawingml/2006/main">
+                    <a:graphicData uri="http://schemas.openxmlformats.org/drawingml/2006/picture">
+                      <pic:pic xmlns:pic="http://schemas.openxmlformats.org/drawingml/2006/picture">
+                        <pic:nvPicPr>
+                          <pic:cNvPr id="1406306298" name="Picture 1" descr="A screenshot of a computer&#10;&#10;Description automatically generated"/>
+                          <pic:cNvPicPr/>
+                        </pic:nvPicPr>
+                        <pic:blipFill>
+                          <a:blip r:embed="rId75"/>
+                          <a:stretch>
+                            <a:fillRect/>
+                          </a:stretch>
+                        </pic:blipFill>
+                        <pic:spPr>
+                          <a:xfrm>
+                            <a:off x="0" y="0"/>
+                            <a:ext cx="5943600" cy="1305560"/>
+                          </a:xfrm>
+                          <a:prstGeom prst="rect">
+                            <a:avLst/>
+                          </a:prstGeom>
+                        </pic:spPr>
+                      </pic:pic>
+                    </a:graphicData>
+                  </a:graphic>
+                </wp:inline>
+              </w:drawing>
+            </w:r>
+          </w:p>
+        </w:tc>
+      </w:tr>
+      <w:tr>
+        <w:tc>
+          <w:tcPr>
+            <w:tcW w:w="9350" w:type="dxa"/>
+            <w:shd w:val="clear" w:color="auto" w:fill="4EA72E" w:themeFill="accent6"/>
+          </w:tcPr>
+          <w:p>
+            <w:pPr>
+              <w:spacing w:before="120" w:after="120"/>
+              <w:jc w:val="center"/>
+              <w:rPr>
+                <w:b/>
+                <w:bCs/>
+              </w:rPr>
+            </w:pPr>
+            <w:r>
+              <w:rPr>
+                <w:b/>
+                <w:bCs/>
+              </w:rPr>
+              <w:t>Kết quả:</w:t>
+            </w:r>
+          </w:p>
+        </w:tc>
+      </w:tr>
+      <w:tr>
+        <w:tc>
+          <w:tcPr>
+            <w:tcW w:w="9350" w:type="dxa"/>
+          </w:tcPr>
+          <w:p>
+            <w:pPr>
+              <w:spacing w:before="120" w:after="120" w:line="360" w:lineRule="auto"/>
+              <w:jc w:val="center"/>
+            </w:pPr>
+            <w:r>
+              <w:rPr>
+                <w:noProof/>
+              </w:rPr>
+              <w:drawing>
+                <wp:inline distT="0" distB="0" distL="0" distR="0" wp14:anchorId="1B305CCE" wp14:editId="3117A1F5">
+                  <wp:extent cx="2495898" cy="885949"/>
+                  <wp:effectExtent l="0" t="0" r="0" b="9525"/>
+                  <wp:docPr id="466460766" name="Picture 1" descr="A white background with black text&#10;&#10;Description automatically generated"/>
+                  <wp:cNvGraphicFramePr>
+                    <a:graphicFrameLocks xmlns:a="http://schemas.openxmlformats.org/drawingml/2006/main" noChangeAspect="1"/>
+                  </wp:cNvGraphicFramePr>
+                  <a:graphic xmlns:a="http://schemas.openxmlformats.org/drawingml/2006/main">
+                    <a:graphicData uri="http://schemas.openxmlformats.org/drawingml/2006/picture">
+                      <pic:pic xmlns:pic="http://schemas.openxmlformats.org/drawingml/2006/picture">
+                        <pic:nvPicPr>
+                          <pic:cNvPr id="466460766" name="Picture 1" descr="A white background with black text&#10;&#10;Description automatically generated"/>
+                          <pic:cNvPicPr/>
+                        </pic:nvPicPr>
+                        <pic:blipFill>
+                          <a:blip r:embed="rId76"/>
+                          <a:stretch>
+                            <a:fillRect/>
+                          </a:stretch>
+                        </pic:blipFill>
+                        <pic:spPr>
+                          <a:xfrm>
+                            <a:off x="0" y="0"/>
+                            <a:ext cx="2495898" cy="885949"/>
+                          </a:xfrm>
+                          <a:prstGeom prst="rect">
+                            <a:avLst/>
+                          </a:prstGeom>
+                        </pic:spPr>
+                      </pic:pic>
+                    </a:graphicData>
+                  </a:graphic>
+                </wp:inline>
+              </w:drawing>
+            </w:r>
+          </w:p>
+        </w:tc>
+      </w:tr>
+    </w:tbl>
+    <w:p>
+      <w:pPr>
+        <w:jc w:val="center"/>
+      </w:pPr>
+    </w:p>
+    <w:p>
+      <w:pPr>
+        <w:jc w:val="center"/>
+        <w:rPr>
+          <w:b/>
+          <w:bCs/>
+        </w:rPr>
+      </w:pPr>
+    </w:p>
+    <w:p>
+      <w:pPr>
+        <w:jc w:val="center"/>
+        <w:rPr>
+          <w:b/>
+          <w:bCs/>
+        </w:rPr>
+      </w:pPr>
+    </w:p>
+    <w:p>
+      <w:pPr>
+        <w:jc w:val="center"/>
+      </w:pPr>
+    </w:p>
+    <w:tbl>
+      <w:tblPr>
+        <w:tblStyle w:val="TableGrid"/>
+        <w:tblW w:w="0" w:type="auto"/>
+        <w:tblLook w:val="04A0" w:firstRow="1" w:lastRow="0" w:firstColumn="1" w:lastColumn="0" w:noHBand="0" w:noVBand="1"/>
+      </w:tblPr>
+      <w:tblGrid>
+        <w:gridCol w:w="9350"/>
+      </w:tblGrid>
+      <w:tr>
+        <w:tc>
+          <w:tcPr>
+            <w:tcW w:w="9350" w:type="dxa"/>
+            <w:shd w:val="clear" w:color="auto" w:fill="F1A983" w:themeFill="accent2" w:themeFillTint="99"/>
+          </w:tcPr>
+          <w:p>
+            <w:pPr>
+              <w:spacing w:after="120"/>
+              <w:jc w:val="center"/>
+              <w:rPr>
+                <w:i/>
+              </w:rPr>
+            </w:pPr>
+            <w:r>
+              <w:rPr>
+                <w:b/>
+                <w:bCs/>
+              </w:rPr>
+              <w:t xml:space="preserve">Câu hỏi </w:t>
+            </w:r>
+            <w:r>
+              <w:rPr>
+                <w:b/>
+                <w:bCs/>
+              </w:rPr>
+              <w:t>50</w:t>
+            </w:r>
+            <w:r>
+              <w:rPr>
+                <w:b/>
+                <w:bCs/>
+              </w:rPr>
+              <w:t>:</w:t>
+            </w:r>
+            <w:r>
+              <w:t xml:space="preserve"> </w:t>
+            </w:r>
+            <w:r>
+              <w:t>Cho biết tổng số giờ làm của các nhân viên, mà các nhân viên này không có người phụ thuộc. Thông tin yêu cầu: mã nhân viên,họ tên nhân viên, tổng số giờ làm</w:t>
+            </w:r>
+          </w:p>
+        </w:tc>
+      </w:tr>
+      <w:tr>
+        <w:tc>
+          <w:tcPr>
+            <w:tcW w:w="9350" w:type="dxa"/>
+            <w:shd w:val="clear" w:color="auto" w:fill="0F9ED5" w:themeFill="accent4"/>
+          </w:tcPr>
+          <w:p>
+            <w:pPr>
+              <w:spacing w:before="120" w:after="120"/>
+              <w:jc w:val="center"/>
+              <w:rPr>
+                <w:b/>
+                <w:bCs/>
+              </w:rPr>
+            </w:pPr>
+            <w:r>
+              <w:rPr>
+                <w:b/>
+                <w:bCs/>
+              </w:rPr>
+              <w:t>Source code:</w:t>
+            </w:r>
+          </w:p>
+        </w:tc>
+      </w:tr>
+      <w:tr>
+        <w:tc>
+          <w:tcPr>
+            <w:tcW w:w="9350" w:type="dxa"/>
+          </w:tcPr>
+          <w:p>
+            <w:pPr>
+              <w:spacing w:before="120" w:after="120" w:line="360" w:lineRule="auto"/>
+              <w:jc w:val="center"/>
+            </w:pPr>
+            <w:r>
+              <w:rPr>
+                <w:noProof/>
+              </w:rPr>
+              <w:drawing>
+                <wp:inline distT="0" distB="0" distL="0" distR="0" wp14:anchorId="245FFF02" wp14:editId="72AD005A">
+                  <wp:extent cx="5943600" cy="739140"/>
+                  <wp:effectExtent l="0" t="0" r="0" b="3810"/>
+                  <wp:docPr id="398473196" name="Picture 1" descr="A white background with red text&#10;&#10;Description automatically generated"/>
+                  <wp:cNvGraphicFramePr>
+                    <a:graphicFrameLocks xmlns:a="http://schemas.openxmlformats.org/drawingml/2006/main" noChangeAspect="1"/>
+                  </wp:cNvGraphicFramePr>
+                  <a:graphic xmlns:a="http://schemas.openxmlformats.org/drawingml/2006/main">
+                    <a:graphicData uri="http://schemas.openxmlformats.org/drawingml/2006/picture">
+                      <pic:pic xmlns:pic="http://schemas.openxmlformats.org/drawingml/2006/picture">
+                        <pic:nvPicPr>
+                          <pic:cNvPr id="398473196" name="Picture 1" descr="A white background with red text&#10;&#10;Description automatically generated"/>
+                          <pic:cNvPicPr/>
+                        </pic:nvPicPr>
+                        <pic:blipFill>
+                          <a:blip r:embed="rId77"/>
+                          <a:stretch>
+                            <a:fillRect/>
+                          </a:stretch>
+                        </pic:blipFill>
+                        <pic:spPr>
+                          <a:xfrm>
+                            <a:off x="0" y="0"/>
+                            <a:ext cx="5943600" cy="739140"/>
+                          </a:xfrm>
+                          <a:prstGeom prst="rect">
+                            <a:avLst/>
+                          </a:prstGeom>
+                        </pic:spPr>
+                      </pic:pic>
+                    </a:graphicData>
+                  </a:graphic>
+                </wp:inline>
+              </w:drawing>
+            </w:r>
+          </w:p>
+        </w:tc>
+      </w:tr>
+      <w:tr>
+        <w:tc>
+          <w:tcPr>
+            <w:tcW w:w="9350" w:type="dxa"/>
+            <w:shd w:val="clear" w:color="auto" w:fill="4EA72E" w:themeFill="accent6"/>
+          </w:tcPr>
+          <w:p>
+            <w:pPr>
+              <w:spacing w:before="120" w:after="120"/>
+              <w:jc w:val="center"/>
+              <w:rPr>
+                <w:b/>
+                <w:bCs/>
+              </w:rPr>
+            </w:pPr>
+            <w:r>
+              <w:rPr>
+                <w:b/>
+                <w:bCs/>
+              </w:rPr>
+              <w:t>Kết quả:</w:t>
+            </w:r>
+          </w:p>
+        </w:tc>
+      </w:tr>
+      <w:tr>
+        <w:tc>
+          <w:tcPr>
+            <w:tcW w:w="9350" w:type="dxa"/>
+          </w:tcPr>
+          <w:p>
+            <w:pPr>
+              <w:spacing w:before="120" w:after="120" w:line="360" w:lineRule="auto"/>
+              <w:jc w:val="center"/>
+            </w:pPr>
+            <w:r>
+              <w:rPr>
+                <w:noProof/>
+              </w:rPr>
+              <w:drawing>
+                <wp:inline distT="0" distB="0" distL="0" distR="0" wp14:anchorId="11D9553B" wp14:editId="71F3806B">
+                  <wp:extent cx="3658111" cy="1409897"/>
+                  <wp:effectExtent l="0" t="0" r="0" b="0"/>
+                  <wp:docPr id="1545858668" name="Picture 1" descr="A screenshot of a computer&#10;&#10;Description automatically generated"/>
+                  <wp:cNvGraphicFramePr>
+                    <a:graphicFrameLocks xmlns:a="http://schemas.openxmlformats.org/drawingml/2006/main" noChangeAspect="1"/>
+                  </wp:cNvGraphicFramePr>
+                  <a:graphic xmlns:a="http://schemas.openxmlformats.org/drawingml/2006/main">
+                    <a:graphicData uri="http://schemas.openxmlformats.org/drawingml/2006/picture">
+                      <pic:pic xmlns:pic="http://schemas.openxmlformats.org/drawingml/2006/picture">
+                        <pic:nvPicPr>
+                          <pic:cNvPr id="1545858668" name="Picture 1" descr="A screenshot of a computer&#10;&#10;Description automatically generated"/>
+                          <pic:cNvPicPr/>
+                        </pic:nvPicPr>
+                        <pic:blipFill>
+                          <a:blip r:embed="rId78"/>
+                          <a:stretch>
+                            <a:fillRect/>
+                          </a:stretch>
+                        </pic:blipFill>
+                        <pic:spPr>
+                          <a:xfrm>
+                            <a:off x="0" y="0"/>
+                            <a:ext cx="3658111" cy="1409897"/>
+                          </a:xfrm>
+                          <a:prstGeom prst="rect">
+                            <a:avLst/>
+                          </a:prstGeom>
+                        </pic:spPr>
+                      </pic:pic>
+                    </a:graphicData>
+                  </a:graphic>
+                </wp:inline>
+              </w:drawing>
+            </w:r>
+          </w:p>
+        </w:tc>
+      </w:tr>
+    </w:tbl>
+    <w:p>
+      <w:pPr>
+        <w:jc w:val="center"/>
+      </w:pPr>
+    </w:p>
+    <w:p>
+      <w:pPr>
+        <w:jc w:val="center"/>
+      </w:pPr>
+    </w:p>
+    <w:p>
+      <w:pPr>
+        <w:jc w:val="center"/>
+      </w:pPr>
+    </w:p>
+    <w:tbl>
+      <w:tblPr>
+        <w:tblStyle w:val="TableGrid"/>
+        <w:tblW w:w="0" w:type="auto"/>
+        <w:tblLook w:val="04A0" w:firstRow="1" w:lastRow="0" w:firstColumn="1" w:lastColumn="0" w:noHBand="0" w:noVBand="1"/>
+      </w:tblPr>
+      <w:tblGrid>
+        <w:gridCol w:w="9350"/>
+      </w:tblGrid>
+      <w:tr>
+        <w:tc>
+          <w:tcPr>
+            <w:tcW w:w="9350" w:type="dxa"/>
+            <w:shd w:val="clear" w:color="auto" w:fill="F1A983" w:themeFill="accent2" w:themeFillTint="99"/>
+          </w:tcPr>
+          <w:p>
+            <w:pPr>
+              <w:spacing w:after="120"/>
+              <w:jc w:val="center"/>
+              <w:rPr>
+                <w:i/>
+              </w:rPr>
+            </w:pPr>
+            <w:r>
+              <w:rPr>
+                <w:b/>
+                <w:bCs/>
+              </w:rPr>
+              <w:t xml:space="preserve">Câu hỏi </w:t>
+            </w:r>
+            <w:r>
+              <w:rPr>
+                <w:b/>
+                <w:bCs/>
+              </w:rPr>
+              <w:t>51</w:t>
+            </w:r>
+            <w:r>
+              <w:rPr>
+                <w:b/>
+                <w:bCs/>
+              </w:rPr>
+              <w:t>:</w:t>
+            </w:r>
+            <w:r>
+              <w:t xml:space="preserve"> </w:t>
+            </w:r>
+            <w:r>
+              <w:t>Cho biết tổng số giờ làm của các nhân viên, mà các nhân viên này có nhiều hơn 3 người phụ thuộc. Thông tin yêu cầu: mã nhân viên,họ tên nhân viên, số lượng người phụ thuộc, tổng số giờ làm</w:t>
+            </w:r>
+          </w:p>
+        </w:tc>
+      </w:tr>
+      <w:tr>
+        <w:tc>
+          <w:tcPr>
+            <w:tcW w:w="9350" w:type="dxa"/>
+            <w:shd w:val="clear" w:color="auto" w:fill="0F9ED5" w:themeFill="accent4"/>
+          </w:tcPr>
+          <w:p>
+            <w:pPr>
+              <w:spacing w:before="120" w:after="120"/>
+              <w:jc w:val="center"/>
+              <w:rPr>
+                <w:b/>
+                <w:bCs/>
+              </w:rPr>
+            </w:pPr>
+            <w:r>
+              <w:rPr>
+                <w:b/>
+                <w:bCs/>
+              </w:rPr>
+              <w:t>Source code:</w:t>
+            </w:r>
+          </w:p>
+        </w:tc>
+      </w:tr>
+      <w:tr>
+        <w:tc>
+          <w:tcPr>
+            <w:tcW w:w="9350" w:type="dxa"/>
+          </w:tcPr>
+          <w:p>
+            <w:pPr>
+              <w:spacing w:before="120" w:after="120" w:line="360" w:lineRule="auto"/>
+              <w:jc w:val="center"/>
+            </w:pPr>
+            <w:r>
+              <w:rPr>
+                <w:noProof/>
+              </w:rPr>
+              <w:drawing>
+                <wp:inline distT="0" distB="0" distL="0" distR="0" wp14:anchorId="081A0D5A" wp14:editId="25926F4D">
+                  <wp:extent cx="5943600" cy="796925"/>
+                  <wp:effectExtent l="0" t="0" r="0" b="3175"/>
+                  <wp:docPr id="156961855" name="Picture 1" descr="A white background with red and yellow text&#10;&#10;Description automatically generated"/>
+                  <wp:cNvGraphicFramePr>
+                    <a:graphicFrameLocks xmlns:a="http://schemas.openxmlformats.org/drawingml/2006/main" noChangeAspect="1"/>
+                  </wp:cNvGraphicFramePr>
+                  <a:graphic xmlns:a="http://schemas.openxmlformats.org/drawingml/2006/main">
+                    <a:graphicData uri="http://schemas.openxmlformats.org/drawingml/2006/picture">
+                      <pic:pic xmlns:pic="http://schemas.openxmlformats.org/drawingml/2006/picture">
+                        <pic:nvPicPr>
+                          <pic:cNvPr id="156961855" name="Picture 1" descr="A white background with red and yellow text&#10;&#10;Description automatically generated"/>
+                          <pic:cNvPicPr/>
+                        </pic:nvPicPr>
+                        <pic:blipFill>
+                          <a:blip r:embed="rId79"/>
+                          <a:stretch>
+                            <a:fillRect/>
+                          </a:stretch>
+                        </pic:blipFill>
+                        <pic:spPr>
+                          <a:xfrm>
+                            <a:off x="0" y="0"/>
+                            <a:ext cx="5943600" cy="796925"/>
+                          </a:xfrm>
+                          <a:prstGeom prst="rect">
+                            <a:avLst/>
+                          </a:prstGeom>
+                        </pic:spPr>
+                      </pic:pic>
+                    </a:graphicData>
+                  </a:graphic>
+                </wp:inline>
+              </w:drawing>
+            </w:r>
+          </w:p>
+        </w:tc>
+      </w:tr>
+      <w:tr>
+        <w:tc>
+          <w:tcPr>
+            <w:tcW w:w="9350" w:type="dxa"/>
+            <w:shd w:val="clear" w:color="auto" w:fill="4EA72E" w:themeFill="accent6"/>
+          </w:tcPr>
+          <w:p>
+            <w:pPr>
+              <w:spacing w:before="120" w:after="120"/>
+              <w:jc w:val="center"/>
+              <w:rPr>
+                <w:b/>
+                <w:bCs/>
+              </w:rPr>
+            </w:pPr>
+            <w:r>
+              <w:rPr>
+                <w:b/>
+                <w:bCs/>
+              </w:rPr>
+              <w:t>Kết quả:</w:t>
+            </w:r>
+          </w:p>
+        </w:tc>
+      </w:tr>
+      <w:tr>
+        <w:tc>
+          <w:tcPr>
+            <w:tcW w:w="9350" w:type="dxa"/>
+          </w:tcPr>
+          <w:p>
+            <w:pPr>
+              <w:spacing w:before="120" w:after="120" w:line="360" w:lineRule="auto"/>
+              <w:jc w:val="center"/>
+            </w:pPr>
+            <w:r>
+              <w:rPr>
+                <w:noProof/>
+              </w:rPr>
+              <w:drawing>
+                <wp:inline distT="0" distB="0" distL="0" distR="0" wp14:anchorId="23FD350D" wp14:editId="7DC49C22">
+                  <wp:extent cx="5334744" cy="752580"/>
+                  <wp:effectExtent l="0" t="0" r="0" b="9525"/>
+                  <wp:docPr id="961465426" name="Picture 1" descr="A white background with black text&#10;&#10;Description automatically generated"/>
+                  <wp:cNvGraphicFramePr>
+                    <a:graphicFrameLocks xmlns:a="http://schemas.openxmlformats.org/drawingml/2006/main" noChangeAspect="1"/>
+                  </wp:cNvGraphicFramePr>
+                  <a:graphic xmlns:a="http://schemas.openxmlformats.org/drawingml/2006/main">
+                    <a:graphicData uri="http://schemas.openxmlformats.org/drawingml/2006/picture">
+                      <pic:pic xmlns:pic="http://schemas.openxmlformats.org/drawingml/2006/picture">
+                        <pic:nvPicPr>
+                          <pic:cNvPr id="961465426" name="Picture 1" descr="A white background with black text&#10;&#10;Description automatically generated"/>
+                          <pic:cNvPicPr/>
+                        </pic:nvPicPr>
+                        <pic:blipFill>
+                          <a:blip r:embed="rId80"/>
+                          <a:stretch>
+                            <a:fillRect/>
+                          </a:stretch>
+                        </pic:blipFill>
+                        <pic:spPr>
+                          <a:xfrm>
+                            <a:off x="0" y="0"/>
+                            <a:ext cx="5334744" cy="752580"/>
+                          </a:xfrm>
+                          <a:prstGeom prst="rect">
+                            <a:avLst/>
+                          </a:prstGeom>
+                        </pic:spPr>
+                      </pic:pic>
+                    </a:graphicData>
+                  </a:graphic>
+                </wp:inline>
+              </w:drawing>
+            </w:r>
+          </w:p>
+        </w:tc>
+      </w:tr>
+    </w:tbl>
+    <w:p>
+      <w:pPr>
+        <w:jc w:val="center"/>
+        <w:rPr>
+          <w:b/>
+          <w:bCs/>
+        </w:rPr>
+      </w:pPr>
+    </w:p>
+    <w:p>
+      <w:pPr>
+        <w:jc w:val="center"/>
+        <w:rPr>
+          <w:b/>
+          <w:bCs/>
+        </w:rPr>
+      </w:pPr>
+    </w:p>
+    <w:p>
+      <w:pPr>
+        <w:jc w:val="center"/>
+      </w:pPr>
+    </w:p>
+    <w:tbl>
+      <w:tblPr>
+        <w:tblStyle w:val="TableGrid"/>
+        <w:tblW w:w="0" w:type="auto"/>
+        <w:tblLook w:val="04A0" w:firstRow="1" w:lastRow="0" w:firstColumn="1" w:lastColumn="0" w:noHBand="0" w:noVBand="1"/>
+      </w:tblPr>
+      <w:tblGrid>
+        <w:gridCol w:w="9350"/>
+      </w:tblGrid>
+      <w:tr>
+        <w:tc>
+          <w:tcPr>
+            <w:tcW w:w="9350" w:type="dxa"/>
+            <w:shd w:val="clear" w:color="auto" w:fill="F1A983" w:themeFill="accent2" w:themeFillTint="99"/>
+          </w:tcPr>
+          <w:p>
+            <w:pPr>
+              <w:spacing w:after="120"/>
+              <w:jc w:val="center"/>
+              <w:rPr>
+                <w:i/>
+              </w:rPr>
+            </w:pPr>
+            <w:r>
+              <w:rPr>
+                <w:b/>
+                <w:bCs/>
+              </w:rPr>
+              <w:t xml:space="preserve">Câu hỏi </w:t>
+            </w:r>
+            <w:r>
+              <w:rPr>
+                <w:b/>
+                <w:bCs/>
+              </w:rPr>
+              <w:t>52</w:t>
+            </w:r>
+            <w:r>
+              <w:rPr>
+                <w:b/>
+                <w:bCs/>
+              </w:rPr>
+              <w:t xml:space="preserve">: </w:t>
+            </w:r>
+            <w:r>
+              <w:rPr>
+                <w:b/>
+                <w:bCs/>
+              </w:rPr>
+              <w:t>Cho biết tổng số giờ làm việc của các nhân viên hiện đang dưới quyền giám sát (bị quản lý bởi) của nhân viên Mai Duy An. Thông tin yêu cầu: mã nhân viên, họ tên nhân viên, tổng số giờ làm</w:t>
+            </w:r>
+          </w:p>
+        </w:tc>
+      </w:tr>
+      <w:tr>
+        <w:tc>
+          <w:tcPr>
+            <w:tcW w:w="9350" w:type="dxa"/>
+            <w:shd w:val="clear" w:color="auto" w:fill="0F9ED5" w:themeFill="accent4"/>
+          </w:tcPr>
+          <w:p>
+            <w:pPr>
+              <w:spacing w:before="120" w:after="120"/>
+              <w:jc w:val="center"/>
+              <w:rPr>
+                <w:b/>
+                <w:bCs/>
+              </w:rPr>
+            </w:pPr>
+            <w:r>
+              <w:rPr>
+                <w:b/>
+                <w:bCs/>
+              </w:rPr>
+              <w:t>Source code:</w:t>
+            </w:r>
+          </w:p>
+        </w:tc>
+      </w:tr>
+      <w:tr>
+        <w:tc>
+          <w:tcPr>
+            <w:tcW w:w="9350" w:type="dxa"/>
+          </w:tcPr>
+          <w:p>
+            <w:pPr>
+              <w:spacing w:before="120" w:after="120" w:line="360" w:lineRule="auto"/>
+              <w:jc w:val="center"/>
+            </w:pPr>
+            <w:r>
+              <w:rPr>
+                <w:noProof/>
+              </w:rPr>
+              <w:drawing>
+                <wp:inline distT="0" distB="0" distL="0" distR="0" wp14:anchorId="5D1C319B" wp14:editId="7AA6C945">
+                  <wp:extent cx="5943600" cy="846455"/>
+                  <wp:effectExtent l="0" t="0" r="0" b="0"/>
+                  <wp:docPr id="992114894" name="Picture 1" descr="A screenshot of a computer&#10;&#10;Description automatically generated"/>
+                  <wp:cNvGraphicFramePr>
+                    <a:graphicFrameLocks xmlns:a="http://schemas.openxmlformats.org/drawingml/2006/main" noChangeAspect="1"/>
+                  </wp:cNvGraphicFramePr>
+                  <a:graphic xmlns:a="http://schemas.openxmlformats.org/drawingml/2006/main">
+                    <a:graphicData uri="http://schemas.openxmlformats.org/drawingml/2006/picture">
+                      <pic:pic xmlns:pic="http://schemas.openxmlformats.org/drawingml/2006/picture">
+                        <pic:nvPicPr>
+                          <pic:cNvPr id="992114894" name="Picture 1" descr="A screenshot of a computer&#10;&#10;Description automatically generated"/>
+                          <pic:cNvPicPr/>
+                        </pic:nvPicPr>
+                        <pic:blipFill>
+                          <a:blip r:embed="rId81"/>
+                          <a:stretch>
+                            <a:fillRect/>
+                          </a:stretch>
+                        </pic:blipFill>
+                        <pic:spPr>
+                          <a:xfrm>
+                            <a:off x="0" y="0"/>
+                            <a:ext cx="5943600" cy="846455"/>
+                          </a:xfrm>
+                          <a:prstGeom prst="rect">
+                            <a:avLst/>
+                          </a:prstGeom>
+                        </pic:spPr>
+                      </pic:pic>
+                    </a:graphicData>
+                  </a:graphic>
+                </wp:inline>
+              </w:drawing>
+            </w:r>
+          </w:p>
+        </w:tc>
+      </w:tr>
+      <w:tr>
+        <w:tc>
+          <w:tcPr>
+            <w:tcW w:w="9350" w:type="dxa"/>
+            <w:shd w:val="clear" w:color="auto" w:fill="4EA72E" w:themeFill="accent6"/>
+          </w:tcPr>
+          <w:p>
+            <w:pPr>
+              <w:spacing w:before="120" w:after="120"/>
+              <w:jc w:val="center"/>
+              <w:rPr>
+                <w:b/>
+                <w:bCs/>
+              </w:rPr>
+            </w:pPr>
+            <w:r>
+              <w:rPr>
+                <w:b/>
+                <w:bCs/>
+              </w:rPr>
+              <w:t>Kết quả:</w:t>
+            </w:r>
+          </w:p>
+        </w:tc>
+      </w:tr>
+      <w:tr>
+        <w:tc>
+          <w:tcPr>
+            <w:tcW w:w="9350" w:type="dxa"/>
+          </w:tcPr>
+          <w:p>
+            <w:pPr>
+              <w:spacing w:before="120" w:after="120" w:line="360" w:lineRule="auto"/>
+              <w:jc w:val="center"/>
+            </w:pPr>
+            <w:r>
+              <w:rPr>
+                <w:noProof/>
+              </w:rPr>
+              <w:drawing>
+                <wp:inline distT="0" distB="0" distL="0" distR="0" wp14:anchorId="4F15E237" wp14:editId="6B846542">
+                  <wp:extent cx="3972479" cy="628738"/>
+                  <wp:effectExtent l="0" t="0" r="0" b="0"/>
+                  <wp:docPr id="2026369250" name="Picture 1" descr="A screenshot of a computer&#10;&#10;Description automatically generated"/>
+                  <wp:cNvGraphicFramePr>
+                    <a:graphicFrameLocks xmlns:a="http://schemas.openxmlformats.org/drawingml/2006/main" noChangeAspect="1"/>
+                  </wp:cNvGraphicFramePr>
+                  <a:graphic xmlns:a="http://schemas.openxmlformats.org/drawingml/2006/main">
+                    <a:graphicData uri="http://schemas.openxmlformats.org/drawingml/2006/picture">
+                      <pic:pic xmlns:pic="http://schemas.openxmlformats.org/drawingml/2006/picture">
+                        <pic:nvPicPr>
+                          <pic:cNvPr id="2026369250" name="Picture 1" descr="A screenshot of a computer&#10;&#10;Description automatically generated"/>
+                          <pic:cNvPicPr/>
+                        </pic:nvPicPr>
+                        <pic:blipFill>
+                          <a:blip r:embed="rId82"/>
+                          <a:stretch>
+                            <a:fillRect/>
+                          </a:stretch>
+                        </pic:blipFill>
+                        <pic:spPr>
+                          <a:xfrm>
+                            <a:off x="0" y="0"/>
+                            <a:ext cx="3972479" cy="628738"/>
+                          </a:xfrm>
+                          <a:prstGeom prst="rect">
+                            <a:avLst/>
+                          </a:prstGeom>
+                        </pic:spPr>
+                      </pic:pic>
+                    </a:graphicData>
+                  </a:graphic>
+                </wp:inline>
+              </w:drawing>
+            </w:r>
+          </w:p>
+        </w:tc>
+      </w:tr>
+    </w:tbl>
+    <w:p>
+      <w:pPr>
+        <w:jc w:val="center"/>
+      </w:pPr>
+    </w:p>
+    <w:p>
+      <w:pPr>
+        <w:jc w:val="center"/>
+      </w:pPr>
+    </w:p>
+    <w:p/>
     <w:sectPr>
       <w:pgSz w:w="12240" w:h="15840"/>
       <w:pgMar w:top="720" w:right="1440" w:bottom="720" w:left="1440" w:header="706" w:footer="706" w:gutter="0"/>

</xml_diff>